<commit_message>
Updated Collections and added new files
Collections includes maps now. The Use Case Diagram no longer has arrows. Added ACP, JUnit Tests, and State Diagram
</commit_message>
<xml_diff>
--- a/cit360/Use Case Diagram.docx
+++ b/cit360/Use Case Diagram.docx
@@ -11,8 +11,6 @@
       </w:r>
     </w:p>
     <w:p>
-      <w:bookmarkStart w:id="0" w:name="_GoBack"/>
-      <w:bookmarkEnd w:id="0"/>
       <w:r>
         <w:rPr>
           <w:noProof/>
@@ -20,44 +18,46 @@
         <mc:AlternateContent>
           <mc:Choice Requires="wps">
             <w:drawing>
-              <wp:anchor distT="0" distB="0" distL="114300" distR="114300" simplePos="0" relativeHeight="251693056" behindDoc="0" locked="0" layoutInCell="1" allowOverlap="1" wp14:anchorId="35FE2DD1" wp14:editId="73308CDB">
+              <wp:anchor distT="0" distB="0" distL="114300" distR="114300" simplePos="0" relativeHeight="251711488" behindDoc="0" locked="0" layoutInCell="1" allowOverlap="1" wp14:anchorId="1D478DF4" wp14:editId="34F7F88B">
                 <wp:simplePos x="0" y="0"/>
                 <wp:positionH relativeFrom="column">
-                  <wp:posOffset>1276350</wp:posOffset>
+                  <wp:posOffset>1314450</wp:posOffset>
                 </wp:positionH>
                 <wp:positionV relativeFrom="paragraph">
-                  <wp:posOffset>3762375</wp:posOffset>
+                  <wp:posOffset>3714751</wp:posOffset>
                 </wp:positionV>
-                <wp:extent cx="1066800" cy="600075"/>
-                <wp:effectExtent l="38100" t="19050" r="38100" b="47625"/>
+                <wp:extent cx="1009650" cy="609600"/>
+                <wp:effectExtent l="19050" t="19050" r="38100" b="38100"/>
                 <wp:wrapNone/>
-                <wp:docPr id="19" name="Straight Arrow Connector 19"/>
+                <wp:docPr id="28" name="Straight Connector 28"/>
                 <wp:cNvGraphicFramePr/>
                 <a:graphic xmlns:a="http://schemas.openxmlformats.org/drawingml/2006/main">
                   <a:graphicData uri="http://schemas.microsoft.com/office/word/2010/wordprocessingShape">
                     <wps:wsp>
                       <wps:cNvCnPr/>
                       <wps:spPr>
-                        <a:xfrm flipH="1">
+                        <a:xfrm flipV="1">
                           <a:off x="0" y="0"/>
-                          <a:ext cx="1066800" cy="600075"/>
+                          <a:ext cx="1009650" cy="609600"/>
                         </a:xfrm>
-                        <a:prstGeom prst="straightConnector1">
+                        <a:prstGeom prst="line">
                           <a:avLst/>
                         </a:prstGeom>
                         <a:ln w="57150">
-                          <a:tailEnd type="triangle"/>
+                          <a:solidFill>
+                            <a:schemeClr val="tx1"/>
+                          </a:solidFill>
                         </a:ln>
                       </wps:spPr>
                       <wps:style>
                         <a:lnRef idx="1">
-                          <a:schemeClr val="dk1"/>
+                          <a:schemeClr val="accent1"/>
                         </a:lnRef>
                         <a:fillRef idx="0">
-                          <a:schemeClr val="dk1"/>
+                          <a:schemeClr val="accent1"/>
                         </a:fillRef>
                         <a:effectRef idx="0">
-                          <a:schemeClr val="dk1"/>
+                          <a:schemeClr val="accent1"/>
                         </a:effectRef>
                         <a:fontRef idx="minor">
                           <a:schemeClr val="tx1"/>
@@ -78,13 +78,9 @@
           </mc:Choice>
           <mc:Fallback>
             <w:pict>
-              <v:shapetype w14:anchorId="3FD8B781" id="_x0000_t32" coordsize="21600,21600" o:spt="32" o:oned="t" path="m,l21600,21600e" filled="f">
-                <v:path arrowok="t" fillok="f" o:connecttype="none"/>
-                <o:lock v:ext="edit" shapetype="t"/>
-              </v:shapetype>
-              <v:shape id="Straight Arrow Connector 19" o:spid="_x0000_s1026" type="#_x0000_t32" style="position:absolute;margin-left:100.5pt;margin-top:296.25pt;width:84pt;height:47.25pt;flip:x;z-index:251693056;visibility:visible;mso-wrap-style:square;mso-width-percent:0;mso-height-percent:0;mso-wrap-distance-left:9pt;mso-wrap-distance-top:0;mso-wrap-distance-right:9pt;mso-wrap-distance-bottom:0;mso-position-horizontal:absolute;mso-position-horizontal-relative:text;mso-position-vertical:absolute;mso-position-vertical-relative:text;mso-width-percent:0;mso-height-percent:0;mso-width-relative:margin;mso-height-relative:margin" o:gfxdata="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" strokecolor="black [3200]" strokeweight="4.5pt">
-                <v:stroke endarrow="block" joinstyle="miter"/>
-              </v:shape>
+              <v:line w14:anchorId="78D7A93A" id="Straight Connector 28" o:spid="_x0000_s1026" style="position:absolute;flip:y;z-index:251711488;visibility:visible;mso-wrap-style:square;mso-width-percent:0;mso-height-percent:0;mso-wrap-distance-left:9pt;mso-wrap-distance-top:0;mso-wrap-distance-right:9pt;mso-wrap-distance-bottom:0;mso-position-horizontal:absolute;mso-position-horizontal-relative:text;mso-position-vertical:absolute;mso-position-vertical-relative:text;mso-width-percent:0;mso-height-percent:0;mso-width-relative:margin;mso-height-relative:margin" from="103.5pt,292.5pt" to="183pt,340.5pt" o:gfxdata="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" strokecolor="black [3213]" strokeweight="4.5pt">
+                <v:stroke joinstyle="miter"/>
+              </v:line>
             </w:pict>
           </mc:Fallback>
         </mc:AlternateContent>
@@ -96,132 +92,18 @@
         <mc:AlternateContent>
           <mc:Choice Requires="wps">
             <w:drawing>
-              <wp:anchor distT="0" distB="0" distL="114300" distR="114300" simplePos="0" relativeHeight="251691008" behindDoc="0" locked="0" layoutInCell="1" allowOverlap="1" wp14:anchorId="5F5EF88F" wp14:editId="597274A3">
+              <wp:anchor distT="0" distB="0" distL="114300" distR="114300" simplePos="0" relativeHeight="251709440" behindDoc="0" locked="0" layoutInCell="1" allowOverlap="1" wp14:anchorId="5DB5A13F" wp14:editId="63F10348">
                 <wp:simplePos x="0" y="0"/>
-                <wp:positionH relativeFrom="margin">
-                  <wp:posOffset>-285750</wp:posOffset>
+                <wp:positionH relativeFrom="column">
+                  <wp:posOffset>3429000</wp:posOffset>
                 </wp:positionH>
                 <wp:positionV relativeFrom="paragraph">
-                  <wp:posOffset>4037965</wp:posOffset>
+                  <wp:posOffset>3838575</wp:posOffset>
                 </wp:positionV>
-                <wp:extent cx="1704975" cy="1143000"/>
-                <wp:effectExtent l="0" t="0" r="28575" b="19050"/>
+                <wp:extent cx="1343025" cy="847725"/>
+                <wp:effectExtent l="19050" t="19050" r="47625" b="47625"/>
                 <wp:wrapNone/>
-                <wp:docPr id="18" name="Oval 18"/>
-                <wp:cNvGraphicFramePr/>
-                <a:graphic xmlns:a="http://schemas.openxmlformats.org/drawingml/2006/main">
-                  <a:graphicData uri="http://schemas.microsoft.com/office/word/2010/wordprocessingShape">
-                    <wps:wsp>
-                      <wps:cNvSpPr/>
-                      <wps:spPr>
-                        <a:xfrm>
-                          <a:off x="0" y="0"/>
-                          <a:ext cx="1704975" cy="1143000"/>
-                        </a:xfrm>
-                        <a:prstGeom prst="ellipse">
-                          <a:avLst/>
-                        </a:prstGeom>
-                      </wps:spPr>
-                      <wps:style>
-                        <a:lnRef idx="2">
-                          <a:schemeClr val="accent1">
-                            <a:shade val="50000"/>
-                          </a:schemeClr>
-                        </a:lnRef>
-                        <a:fillRef idx="1">
-                          <a:schemeClr val="accent1"/>
-                        </a:fillRef>
-                        <a:effectRef idx="0">
-                          <a:schemeClr val="accent1"/>
-                        </a:effectRef>
-                        <a:fontRef idx="minor">
-                          <a:schemeClr val="lt1"/>
-                        </a:fontRef>
-                      </wps:style>
-                      <wps:txbx>
-                        <w:txbxContent>
-                          <w:p>
-                            <w:pPr>
-                              <w:jc w:val="center"/>
-                              <w:rPr>
-                                <w:sz w:val="40"/>
-                                <w:szCs w:val="40"/>
-                              </w:rPr>
-                            </w:pPr>
-                            <w:r>
-                              <w:rPr>
-                                <w:sz w:val="40"/>
-                                <w:szCs w:val="40"/>
-                              </w:rPr>
-                              <w:t>Vendor</w:t>
-                            </w:r>
-                          </w:p>
-                        </w:txbxContent>
-                      </wps:txbx>
-                      <wps:bodyPr rot="0" spcFirstLastPara="0" vertOverflow="overflow" horzOverflow="overflow" vert="horz" wrap="square" lIns="91440" tIns="45720" rIns="91440" bIns="45720" numCol="1" spcCol="0" rtlCol="0" fromWordArt="0" anchor="ctr" anchorCtr="0" forceAA="0" compatLnSpc="1">
-                        <a:prstTxWarp prst="textNoShape">
-                          <a:avLst/>
-                        </a:prstTxWarp>
-                        <a:noAutofit/>
-                      </wps:bodyPr>
-                    </wps:wsp>
-                  </a:graphicData>
-                </a:graphic>
-                <wp14:sizeRelH relativeFrom="margin">
-                  <wp14:pctWidth>0</wp14:pctWidth>
-                </wp14:sizeRelH>
-              </wp:anchor>
-            </w:drawing>
-          </mc:Choice>
-          <mc:Fallback>
-            <w:pict>
-              <v:oval w14:anchorId="5F5EF88F" id="Oval 18" o:spid="_x0000_s1026" style="position:absolute;margin-left:-22.5pt;margin-top:317.95pt;width:134.25pt;height:90pt;z-index:251691008;visibility:visible;mso-wrap-style:square;mso-width-percent:0;mso-wrap-distance-left:9pt;mso-wrap-distance-top:0;mso-wrap-distance-right:9pt;mso-wrap-distance-bottom:0;mso-position-horizontal:absolute;mso-position-horizontal-relative:margin;mso-position-vertical:absolute;mso-position-vertical-relative:text;mso-width-percent:0;mso-width-relative:margin;v-text-anchor:middle" o:gfxdata="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" fillcolor="#4472c4 [3204]" strokecolor="#1f3763 [1604]" strokeweight="1pt">
-                <v:stroke joinstyle="miter"/>
-                <v:textbox>
-                  <w:txbxContent>
-                    <w:p>
-                      <w:pPr>
-                        <w:jc w:val="center"/>
-                        <w:rPr>
-                          <w:sz w:val="40"/>
-                          <w:szCs w:val="40"/>
-                        </w:rPr>
-                      </w:pPr>
-                      <w:r>
-                        <w:rPr>
-                          <w:sz w:val="40"/>
-                          <w:szCs w:val="40"/>
-                        </w:rPr>
-                        <w:t>Vendor</w:t>
-                      </w:r>
-                    </w:p>
-                  </w:txbxContent>
-                </v:textbox>
-                <w10:wrap anchorx="margin"/>
-              </v:oval>
-            </w:pict>
-          </mc:Fallback>
-        </mc:AlternateContent>
-      </w:r>
-      <w:r>
-        <w:rPr>
-          <w:noProof/>
-        </w:rPr>
-        <mc:AlternateContent>
-          <mc:Choice Requires="wps">
-            <w:drawing>
-              <wp:anchor distT="0" distB="0" distL="114300" distR="114300" simplePos="0" relativeHeight="251688960" behindDoc="0" locked="0" layoutInCell="1" allowOverlap="1" wp14:anchorId="16F16E0E" wp14:editId="4717C496">
-                <wp:simplePos x="0" y="0"/>
-                <wp:positionH relativeFrom="column">
-                  <wp:posOffset>3543300</wp:posOffset>
-                </wp:positionH>
-                <wp:positionV relativeFrom="paragraph">
-                  <wp:posOffset>3571875</wp:posOffset>
-                </wp:positionV>
-                <wp:extent cx="1314450" cy="409575"/>
-                <wp:effectExtent l="0" t="19050" r="38100" b="85725"/>
-                <wp:wrapNone/>
-                <wp:docPr id="17" name="Straight Arrow Connector 17"/>
+                <wp:docPr id="27" name="Straight Connector 27"/>
                 <wp:cNvGraphicFramePr/>
                 <a:graphic xmlns:a="http://schemas.openxmlformats.org/drawingml/2006/main">
                   <a:graphicData uri="http://schemas.microsoft.com/office/word/2010/wordprocessingShape">
@@ -230,24 +112,26 @@
                       <wps:spPr>
                         <a:xfrm>
                           <a:off x="0" y="0"/>
-                          <a:ext cx="1314450" cy="409575"/>
+                          <a:ext cx="1343025" cy="847725"/>
                         </a:xfrm>
-                        <a:prstGeom prst="straightConnector1">
+                        <a:prstGeom prst="line">
                           <a:avLst/>
                         </a:prstGeom>
                         <a:ln w="57150">
-                          <a:tailEnd type="triangle"/>
+                          <a:solidFill>
+                            <a:schemeClr val="tx1"/>
+                          </a:solidFill>
                         </a:ln>
                       </wps:spPr>
                       <wps:style>
                         <a:lnRef idx="1">
-                          <a:schemeClr val="dk1"/>
+                          <a:schemeClr val="accent1"/>
                         </a:lnRef>
                         <a:fillRef idx="0">
-                          <a:schemeClr val="dk1"/>
+                          <a:schemeClr val="accent1"/>
                         </a:fillRef>
                         <a:effectRef idx="0">
-                          <a:schemeClr val="dk1"/>
+                          <a:schemeClr val="accent1"/>
                         </a:effectRef>
                         <a:fontRef idx="minor">
                           <a:schemeClr val="tx1"/>
@@ -268,9 +152,9 @@
           </mc:Choice>
           <mc:Fallback>
             <w:pict>
-              <v:shape w14:anchorId="76F35A7E" id="Straight Arrow Connector 17" o:spid="_x0000_s1026" type="#_x0000_t32" style="position:absolute;margin-left:279pt;margin-top:281.25pt;width:103.5pt;height:32.25pt;z-index:251688960;visibility:visible;mso-wrap-style:square;mso-width-percent:0;mso-height-percent:0;mso-wrap-distance-left:9pt;mso-wrap-distance-top:0;mso-wrap-distance-right:9pt;mso-wrap-distance-bottom:0;mso-position-horizontal:absolute;mso-position-horizontal-relative:text;mso-position-vertical:absolute;mso-position-vertical-relative:text;mso-width-percent:0;mso-height-percent:0;mso-width-relative:margin;mso-height-relative:margin" o:gfxdata="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" strokecolor="black [3200]" strokeweight="4.5pt">
-                <v:stroke endarrow="block" joinstyle="miter"/>
-              </v:shape>
+              <v:line w14:anchorId="101072B3" id="Straight Connector 27" o:spid="_x0000_s1026" style="position:absolute;z-index:251709440;visibility:visible;mso-wrap-style:square;mso-width-percent:0;mso-height-percent:0;mso-wrap-distance-left:9pt;mso-wrap-distance-top:0;mso-wrap-distance-right:9pt;mso-wrap-distance-bottom:0;mso-position-horizontal:absolute;mso-position-horizontal-relative:text;mso-position-vertical:absolute;mso-position-vertical-relative:text;mso-width-percent:0;mso-height-percent:0;mso-width-relative:margin;mso-height-relative:margin" from="270pt,302.25pt" to="375.75pt,369pt" o:gfxdata="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" strokecolor="black [3213]" strokeweight="4.5pt">
+                <v:stroke joinstyle="miter"/>
+              </v:line>
             </w:pict>
           </mc:Fallback>
         </mc:AlternateContent>
@@ -282,18 +166,18 @@
         <mc:AlternateContent>
           <mc:Choice Requires="wps">
             <w:drawing>
-              <wp:anchor distT="0" distB="0" distL="114300" distR="114300" simplePos="0" relativeHeight="251686912" behindDoc="0" locked="0" layoutInCell="1" allowOverlap="1" wp14:anchorId="75DD7C7D" wp14:editId="4CFDCAFC">
+              <wp:anchor distT="0" distB="0" distL="114300" distR="114300" simplePos="0" relativeHeight="251707392" behindDoc="0" locked="0" layoutInCell="1" allowOverlap="1" wp14:anchorId="73994C1F" wp14:editId="1F6BA366">
                 <wp:simplePos x="0" y="0"/>
                 <wp:positionH relativeFrom="column">
-                  <wp:posOffset>3286125</wp:posOffset>
+                  <wp:posOffset>3543300</wp:posOffset>
                 </wp:positionH>
                 <wp:positionV relativeFrom="paragraph">
-                  <wp:posOffset>2686050</wp:posOffset>
+                  <wp:posOffset>3657600</wp:posOffset>
                 </wp:positionV>
-                <wp:extent cx="1695450" cy="1019175"/>
-                <wp:effectExtent l="19050" t="19050" r="57150" b="47625"/>
+                <wp:extent cx="1381125" cy="142875"/>
+                <wp:effectExtent l="0" t="19050" r="47625" b="47625"/>
                 <wp:wrapNone/>
-                <wp:docPr id="16" name="Straight Arrow Connector 16"/>
+                <wp:docPr id="26" name="Straight Connector 26"/>
                 <wp:cNvGraphicFramePr/>
                 <a:graphic xmlns:a="http://schemas.openxmlformats.org/drawingml/2006/main">
                   <a:graphicData uri="http://schemas.microsoft.com/office/word/2010/wordprocessingShape">
@@ -302,24 +186,26 @@
                       <wps:spPr>
                         <a:xfrm>
                           <a:off x="0" y="0"/>
-                          <a:ext cx="1695450" cy="1019175"/>
+                          <a:ext cx="1381125" cy="142875"/>
                         </a:xfrm>
-                        <a:prstGeom prst="straightConnector1">
+                        <a:prstGeom prst="line">
                           <a:avLst/>
                         </a:prstGeom>
                         <a:ln w="57150">
-                          <a:tailEnd type="triangle"/>
+                          <a:solidFill>
+                            <a:schemeClr val="tx1"/>
+                          </a:solidFill>
                         </a:ln>
                       </wps:spPr>
                       <wps:style>
                         <a:lnRef idx="1">
-                          <a:schemeClr val="dk1"/>
+                          <a:schemeClr val="accent1"/>
                         </a:lnRef>
                         <a:fillRef idx="0">
-                          <a:schemeClr val="dk1"/>
+                          <a:schemeClr val="accent1"/>
                         </a:fillRef>
                         <a:effectRef idx="0">
-                          <a:schemeClr val="dk1"/>
+                          <a:schemeClr val="accent1"/>
                         </a:effectRef>
                         <a:fontRef idx="minor">
                           <a:schemeClr val="tx1"/>
@@ -340,9 +226,9 @@
           </mc:Choice>
           <mc:Fallback>
             <w:pict>
-              <v:shape w14:anchorId="290AAF6E" id="Straight Arrow Connector 16" o:spid="_x0000_s1026" type="#_x0000_t32" style="position:absolute;margin-left:258.75pt;margin-top:211.5pt;width:133.5pt;height:80.25pt;z-index:251686912;visibility:visible;mso-wrap-style:square;mso-width-percent:0;mso-height-percent:0;mso-wrap-distance-left:9pt;mso-wrap-distance-top:0;mso-wrap-distance-right:9pt;mso-wrap-distance-bottom:0;mso-position-horizontal:absolute;mso-position-horizontal-relative:text;mso-position-vertical:absolute;mso-position-vertical-relative:text;mso-width-percent:0;mso-height-percent:0;mso-width-relative:margin;mso-height-relative:margin" o:gfxdata="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" strokecolor="black [3200]" strokeweight="4.5pt">
-                <v:stroke endarrow="block" joinstyle="miter"/>
-              </v:shape>
+              <v:line w14:anchorId="7824143B" id="Straight Connector 26" o:spid="_x0000_s1026" style="position:absolute;z-index:251707392;visibility:visible;mso-wrap-style:square;mso-width-percent:0;mso-height-percent:0;mso-wrap-distance-left:9pt;mso-wrap-distance-top:0;mso-wrap-distance-right:9pt;mso-wrap-distance-bottom:0;mso-position-horizontal:absolute;mso-position-horizontal-relative:text;mso-position-vertical:absolute;mso-position-vertical-relative:text;mso-width-percent:0;mso-height-percent:0;mso-width-relative:margin;mso-height-relative:margin" from="279pt,4in" to="387.75pt,299.25pt" o:gfxdata="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" strokecolor="black [3213]" strokeweight="4.5pt">
+                <v:stroke joinstyle="miter"/>
+              </v:line>
             </w:pict>
           </mc:Fallback>
         </mc:AlternateContent>
@@ -354,18 +240,18 @@
         <mc:AlternateContent>
           <mc:Choice Requires="wps">
             <w:drawing>
-              <wp:anchor distT="0" distB="0" distL="114300" distR="114300" simplePos="0" relativeHeight="251678720" behindDoc="0" locked="0" layoutInCell="1" allowOverlap="1" wp14:anchorId="3F60FDE3" wp14:editId="06F8CD3A">
+              <wp:anchor distT="0" distB="0" distL="114300" distR="114300" simplePos="0" relativeHeight="251702272" behindDoc="0" locked="0" layoutInCell="1" allowOverlap="1" wp14:anchorId="0CFECBEF" wp14:editId="3DE4CC59">
                 <wp:simplePos x="0" y="0"/>
                 <wp:positionH relativeFrom="column">
-                  <wp:posOffset>3533775</wp:posOffset>
+                  <wp:posOffset>3371850</wp:posOffset>
                 </wp:positionH>
                 <wp:positionV relativeFrom="paragraph">
-                  <wp:posOffset>2476500</wp:posOffset>
+                  <wp:posOffset>2647950</wp:posOffset>
                 </wp:positionV>
-                <wp:extent cx="1209675" cy="276225"/>
-                <wp:effectExtent l="0" t="19050" r="66675" b="104775"/>
+                <wp:extent cx="1619250" cy="914400"/>
+                <wp:effectExtent l="19050" t="19050" r="38100" b="38100"/>
                 <wp:wrapNone/>
-                <wp:docPr id="12" name="Straight Arrow Connector 12"/>
+                <wp:docPr id="23" name="Straight Connector 23"/>
                 <wp:cNvGraphicFramePr/>
                 <a:graphic xmlns:a="http://schemas.openxmlformats.org/drawingml/2006/main">
                   <a:graphicData uri="http://schemas.microsoft.com/office/word/2010/wordprocessingShape">
@@ -374,24 +260,26 @@
                       <wps:spPr>
                         <a:xfrm>
                           <a:off x="0" y="0"/>
-                          <a:ext cx="1209675" cy="276225"/>
+                          <a:ext cx="1619250" cy="914400"/>
                         </a:xfrm>
-                        <a:prstGeom prst="straightConnector1">
+                        <a:prstGeom prst="line">
                           <a:avLst/>
                         </a:prstGeom>
                         <a:ln w="57150">
-                          <a:tailEnd type="triangle"/>
+                          <a:solidFill>
+                            <a:schemeClr val="tx1"/>
+                          </a:solidFill>
                         </a:ln>
                       </wps:spPr>
                       <wps:style>
                         <a:lnRef idx="1">
-                          <a:schemeClr val="dk1"/>
+                          <a:schemeClr val="accent1"/>
                         </a:lnRef>
                         <a:fillRef idx="0">
-                          <a:schemeClr val="dk1"/>
+                          <a:schemeClr val="accent1"/>
                         </a:fillRef>
                         <a:effectRef idx="0">
-                          <a:schemeClr val="dk1"/>
+                          <a:schemeClr val="accent1"/>
                         </a:effectRef>
                         <a:fontRef idx="minor">
                           <a:schemeClr val="tx1"/>
@@ -412,9 +300,9 @@
           </mc:Choice>
           <mc:Fallback>
             <w:pict>
-              <v:shape w14:anchorId="7EAEDB67" id="Straight Arrow Connector 12" o:spid="_x0000_s1026" type="#_x0000_t32" style="position:absolute;margin-left:278.25pt;margin-top:195pt;width:95.25pt;height:21.75pt;z-index:251678720;visibility:visible;mso-wrap-style:square;mso-width-percent:0;mso-height-percent:0;mso-wrap-distance-left:9pt;mso-wrap-distance-top:0;mso-wrap-distance-right:9pt;mso-wrap-distance-bottom:0;mso-position-horizontal:absolute;mso-position-horizontal-relative:text;mso-position-vertical:absolute;mso-position-vertical-relative:text;mso-width-percent:0;mso-height-percent:0;mso-width-relative:margin;mso-height-relative:margin" o:gfxdata="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" strokecolor="black [3200]" strokeweight="4.5pt">
-                <v:stroke endarrow="block" joinstyle="miter"/>
-              </v:shape>
+              <v:line w14:anchorId="44AB840E" id="Straight Connector 23" o:spid="_x0000_s1026" style="position:absolute;z-index:251702272;visibility:visible;mso-wrap-style:square;mso-width-percent:0;mso-height-percent:0;mso-wrap-distance-left:9pt;mso-wrap-distance-top:0;mso-wrap-distance-right:9pt;mso-wrap-distance-bottom:0;mso-position-horizontal:absolute;mso-position-horizontal-relative:text;mso-position-vertical:absolute;mso-position-vertical-relative:text;mso-width-percent:0;mso-height-percent:0;mso-width-relative:margin;mso-height-relative:margin" from="265.5pt,208.5pt" to="393pt,280.5pt" o:gfxdata="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" strokecolor="black [3213]" strokeweight="4.5pt">
+                <v:stroke joinstyle="miter"/>
+              </v:line>
             </w:pict>
           </mc:Fallback>
         </mc:AlternateContent>
@@ -426,13 +314,130 @@
         <mc:AlternateContent>
           <mc:Choice Requires="wps">
             <w:drawing>
-              <wp:anchor distT="0" distB="0" distL="114300" distR="114300" simplePos="0" relativeHeight="251684864" behindDoc="0" locked="0" layoutInCell="1" allowOverlap="1" wp14:anchorId="11E5E2CB" wp14:editId="3B3A4C7B">
+              <wp:anchor distT="0" distB="0" distL="114300" distR="114300" simplePos="0" relativeHeight="251671552" behindDoc="0" locked="0" layoutInCell="1" allowOverlap="1" wp14:anchorId="4694D024" wp14:editId="6DD0D1E0">
                 <wp:simplePos x="0" y="0"/>
                 <wp:positionH relativeFrom="margin">
-                  <wp:posOffset>4733925</wp:posOffset>
+                  <wp:posOffset>4933950</wp:posOffset>
                 </wp:positionH>
                 <wp:positionV relativeFrom="paragraph">
-                  <wp:posOffset>2409824</wp:posOffset>
+                  <wp:posOffset>3399790</wp:posOffset>
+                </wp:positionV>
+                <wp:extent cx="1304925" cy="904875"/>
+                <wp:effectExtent l="0" t="0" r="28575" b="28575"/>
+                <wp:wrapNone/>
+                <wp:docPr id="8" name="Oval 8"/>
+                <wp:cNvGraphicFramePr/>
+                <a:graphic xmlns:a="http://schemas.openxmlformats.org/drawingml/2006/main">
+                  <a:graphicData uri="http://schemas.microsoft.com/office/word/2010/wordprocessingShape">
+                    <wps:wsp>
+                      <wps:cNvSpPr/>
+                      <wps:spPr>
+                        <a:xfrm>
+                          <a:off x="0" y="0"/>
+                          <a:ext cx="1304925" cy="904875"/>
+                        </a:xfrm>
+                        <a:prstGeom prst="ellipse">
+                          <a:avLst/>
+                        </a:prstGeom>
+                      </wps:spPr>
+                      <wps:style>
+                        <a:lnRef idx="2">
+                          <a:schemeClr val="accent1">
+                            <a:shade val="50000"/>
+                          </a:schemeClr>
+                        </a:lnRef>
+                        <a:fillRef idx="1">
+                          <a:schemeClr val="accent1"/>
+                        </a:fillRef>
+                        <a:effectRef idx="0">
+                          <a:schemeClr val="accent1"/>
+                        </a:effectRef>
+                        <a:fontRef idx="minor">
+                          <a:schemeClr val="lt1"/>
+                        </a:fontRef>
+                      </wps:style>
+                      <wps:txbx>
+                        <w:txbxContent>
+                          <w:p>
+                            <w:pPr>
+                              <w:jc w:val="center"/>
+                              <w:rPr>
+                                <w:sz w:val="32"/>
+                                <w:szCs w:val="32"/>
+                              </w:rPr>
+                            </w:pPr>
+                            <w:r>
+                              <w:rPr>
+                                <w:sz w:val="32"/>
+                                <w:szCs w:val="32"/>
+                              </w:rPr>
+                              <w:t>Business Account</w:t>
+                            </w:r>
+                          </w:p>
+                        </w:txbxContent>
+                      </wps:txbx>
+                      <wps:bodyPr rot="0" spcFirstLastPara="0" vertOverflow="overflow" horzOverflow="overflow" vert="horz" wrap="square" lIns="91440" tIns="45720" rIns="91440" bIns="45720" numCol="1" spcCol="0" rtlCol="0" fromWordArt="0" anchor="ctr" anchorCtr="0" forceAA="0" compatLnSpc="1">
+                        <a:prstTxWarp prst="textNoShape">
+                          <a:avLst/>
+                        </a:prstTxWarp>
+                        <a:noAutofit/>
+                      </wps:bodyPr>
+                    </wps:wsp>
+                  </a:graphicData>
+                </a:graphic>
+                <wp14:sizeRelH relativeFrom="margin">
+                  <wp14:pctWidth>0</wp14:pctWidth>
+                </wp14:sizeRelH>
+                <wp14:sizeRelV relativeFrom="margin">
+                  <wp14:pctHeight>0</wp14:pctHeight>
+                </wp14:sizeRelV>
+              </wp:anchor>
+            </w:drawing>
+          </mc:Choice>
+          <mc:Fallback>
+            <w:pict>
+              <v:oval w14:anchorId="4694D024" id="Oval 8" o:spid="_x0000_s1026" style="position:absolute;margin-left:388.5pt;margin-top:267.7pt;width:102.75pt;height:71.25pt;z-index:251671552;visibility:visible;mso-wrap-style:square;mso-width-percent:0;mso-height-percent:0;mso-wrap-distance-left:9pt;mso-wrap-distance-top:0;mso-wrap-distance-right:9pt;mso-wrap-distance-bottom:0;mso-position-horizontal:absolute;mso-position-horizontal-relative:margin;mso-position-vertical:absolute;mso-position-vertical-relative:text;mso-width-percent:0;mso-height-percent:0;mso-width-relative:margin;mso-height-relative:margin;v-text-anchor:middle" o:gfxdata="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" fillcolor="#4472c4 [3204]" strokecolor="#1f3763 [1604]" strokeweight="1pt">
+                <v:stroke joinstyle="miter"/>
+                <v:textbox>
+                  <w:txbxContent>
+                    <w:p>
+                      <w:pPr>
+                        <w:jc w:val="center"/>
+                        <w:rPr>
+                          <w:sz w:val="32"/>
+                          <w:szCs w:val="32"/>
+                        </w:rPr>
+                      </w:pPr>
+                      <w:r>
+                        <w:rPr>
+                          <w:sz w:val="32"/>
+                          <w:szCs w:val="32"/>
+                        </w:rPr>
+                        <w:t>Business Account</w:t>
+                      </w:r>
+                    </w:p>
+                  </w:txbxContent>
+                </v:textbox>
+                <w10:wrap anchorx="margin"/>
+              </v:oval>
+            </w:pict>
+          </mc:Fallback>
+        </mc:AlternateContent>
+      </w:r>
+      <w:r>
+        <w:rPr>
+          <w:noProof/>
+        </w:rPr>
+        <mc:AlternateContent>
+          <mc:Choice Requires="wps">
+            <w:drawing>
+              <wp:anchor distT="0" distB="0" distL="114300" distR="114300" simplePos="0" relativeHeight="251684864" behindDoc="0" locked="0" layoutInCell="1" allowOverlap="1" wp14:anchorId="11E5E2CB" wp14:editId="26FD92F3">
+                <wp:simplePos x="0" y="0"/>
+                <wp:positionH relativeFrom="margin">
+                  <wp:posOffset>4705350</wp:posOffset>
+                </wp:positionH>
+                <wp:positionV relativeFrom="paragraph">
+                  <wp:posOffset>2380615</wp:posOffset>
                 </wp:positionV>
                 <wp:extent cx="1485900" cy="847725"/>
                 <wp:effectExtent l="0" t="0" r="19050" b="28575"/>
@@ -508,7 +513,7 @@
           </mc:Choice>
           <mc:Fallback>
             <w:pict>
-              <v:oval w14:anchorId="11E5E2CB" id="Oval 15" o:spid="_x0000_s1027" style="position:absolute;margin-left:372.75pt;margin-top:189.75pt;width:117pt;height:66.75pt;z-index:251684864;visibility:visible;mso-wrap-style:square;mso-width-percent:0;mso-height-percent:0;mso-wrap-distance-left:9pt;mso-wrap-distance-top:0;mso-wrap-distance-right:9pt;mso-wrap-distance-bottom:0;mso-position-horizontal:absolute;mso-position-horizontal-relative:margin;mso-position-vertical:absolute;mso-position-vertical-relative:text;mso-width-percent:0;mso-height-percent:0;mso-width-relative:margin;mso-height-relative:margin;v-text-anchor:middle" o:gfxdata="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" fillcolor="#4472c4 [3204]" strokecolor="#1f3763 [1604]" strokeweight="1pt">
+              <v:oval w14:anchorId="11E5E2CB" id="Oval 15" o:spid="_x0000_s1027" style="position:absolute;margin-left:370.5pt;margin-top:187.45pt;width:117pt;height:66.75pt;z-index:251684864;visibility:visible;mso-wrap-style:square;mso-width-percent:0;mso-height-percent:0;mso-wrap-distance-left:9pt;mso-wrap-distance-top:0;mso-wrap-distance-right:9pt;mso-wrap-distance-bottom:0;mso-position-horizontal:absolute;mso-position-horizontal-relative:margin;mso-position-vertical:absolute;mso-position-vertical-relative:text;mso-width-percent:0;mso-height-percent:0;mso-width-relative:margin;mso-height-relative:margin;v-text-anchor:middle" o:gfxdata="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" fillcolor="#4472c4 [3204]" strokecolor="#1f3763 [1604]" strokeweight="1pt">
                 <v:stroke joinstyle="miter"/>
                 <v:textbox>
                   <w:txbxContent>
@@ -543,18 +548,538 @@
         <mc:AlternateContent>
           <mc:Choice Requires="wps">
             <w:drawing>
-              <wp:anchor distT="0" distB="0" distL="114300" distR="114300" simplePos="0" relativeHeight="251671552" behindDoc="0" locked="0" layoutInCell="1" allowOverlap="1" wp14:anchorId="4694D024" wp14:editId="5601DD87">
+              <wp:anchor distT="0" distB="0" distL="114300" distR="114300" simplePos="0" relativeHeight="251698176" behindDoc="0" locked="0" layoutInCell="1" allowOverlap="1" wp14:anchorId="4FAB9A87" wp14:editId="252AE2C1">
+                <wp:simplePos x="0" y="0"/>
+                <wp:positionH relativeFrom="column">
+                  <wp:posOffset>3590925</wp:posOffset>
+                </wp:positionH>
+                <wp:positionV relativeFrom="paragraph">
+                  <wp:posOffset>1200150</wp:posOffset>
+                </wp:positionV>
+                <wp:extent cx="1343025" cy="238125"/>
+                <wp:effectExtent l="0" t="19050" r="47625" b="47625"/>
+                <wp:wrapNone/>
+                <wp:docPr id="21" name="Straight Connector 21"/>
+                <wp:cNvGraphicFramePr/>
+                <a:graphic xmlns:a="http://schemas.openxmlformats.org/drawingml/2006/main">
+                  <a:graphicData uri="http://schemas.microsoft.com/office/word/2010/wordprocessingShape">
+                    <wps:wsp>
+                      <wps:cNvCnPr/>
+                      <wps:spPr>
+                        <a:xfrm>
+                          <a:off x="0" y="0"/>
+                          <a:ext cx="1343025" cy="238125"/>
+                        </a:xfrm>
+                        <a:prstGeom prst="line">
+                          <a:avLst/>
+                        </a:prstGeom>
+                        <a:ln w="57150">
+                          <a:solidFill>
+                            <a:schemeClr val="tx1"/>
+                          </a:solidFill>
+                        </a:ln>
+                      </wps:spPr>
+                      <wps:style>
+                        <a:lnRef idx="1">
+                          <a:schemeClr val="accent1"/>
+                        </a:lnRef>
+                        <a:fillRef idx="0">
+                          <a:schemeClr val="accent1"/>
+                        </a:fillRef>
+                        <a:effectRef idx="0">
+                          <a:schemeClr val="accent1"/>
+                        </a:effectRef>
+                        <a:fontRef idx="minor">
+                          <a:schemeClr val="tx1"/>
+                        </a:fontRef>
+                      </wps:style>
+                      <wps:bodyPr/>
+                    </wps:wsp>
+                  </a:graphicData>
+                </a:graphic>
+                <wp14:sizeRelH relativeFrom="margin">
+                  <wp14:pctWidth>0</wp14:pctWidth>
+                </wp14:sizeRelH>
+                <wp14:sizeRelV relativeFrom="margin">
+                  <wp14:pctHeight>0</wp14:pctHeight>
+                </wp14:sizeRelV>
+              </wp:anchor>
+            </w:drawing>
+          </mc:Choice>
+          <mc:Fallback>
+            <w:pict>
+              <v:line w14:anchorId="3B839EFE" id="Straight Connector 21" o:spid="_x0000_s1026" style="position:absolute;z-index:251698176;visibility:visible;mso-wrap-style:square;mso-width-percent:0;mso-height-percent:0;mso-wrap-distance-left:9pt;mso-wrap-distance-top:0;mso-wrap-distance-right:9pt;mso-wrap-distance-bottom:0;mso-position-horizontal:absolute;mso-position-horizontal-relative:text;mso-position-vertical:absolute;mso-position-vertical-relative:text;mso-width-percent:0;mso-height-percent:0;mso-width-relative:margin;mso-height-relative:margin" from="282.75pt,94.5pt" to="388.5pt,113.25pt" o:gfxdata="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" strokecolor="black [3213]" strokeweight="4.5pt">
+                <v:stroke joinstyle="miter"/>
+              </v:line>
+            </w:pict>
+          </mc:Fallback>
+        </mc:AlternateContent>
+      </w:r>
+      <w:r>
+        <w:drawing>
+          <wp:anchor distT="0" distB="0" distL="114300" distR="114300" simplePos="0" relativeHeight="251704320" behindDoc="1" locked="0" layoutInCell="1" allowOverlap="1" wp14:anchorId="0F6C6FB2" wp14:editId="1D7856FD">
+            <wp:simplePos x="0" y="0"/>
+            <wp:positionH relativeFrom="column">
+              <wp:posOffset>4987925</wp:posOffset>
+            </wp:positionH>
+            <wp:positionV relativeFrom="paragraph">
+              <wp:posOffset>780415</wp:posOffset>
+            </wp:positionV>
+            <wp:extent cx="654050" cy="1389380"/>
+            <wp:effectExtent l="0" t="0" r="0" b="1270"/>
+            <wp:wrapNone/>
+            <wp:docPr id="25" name="Picture 25" descr="Image result for stick figure no background"/>
+            <wp:cNvGraphicFramePr>
+              <a:graphicFrameLocks xmlns:a="http://schemas.openxmlformats.org/drawingml/2006/main" noChangeAspect="1"/>
+            </wp:cNvGraphicFramePr>
+            <a:graphic xmlns:a="http://schemas.openxmlformats.org/drawingml/2006/main">
+              <a:graphicData uri="http://schemas.openxmlformats.org/drawingml/2006/picture">
+                <pic:pic xmlns:pic="http://schemas.openxmlformats.org/drawingml/2006/picture">
+                  <pic:nvPicPr>
+                    <pic:cNvPr id="0" name="Picture 6" descr="Image result for stick figure no background"/>
+                    <pic:cNvPicPr>
+                      <a:picLocks noChangeAspect="1" noChangeArrowheads="1"/>
+                    </pic:cNvPicPr>
+                  </pic:nvPicPr>
+                  <pic:blipFill>
+                    <a:blip r:embed="rId4" cstate="print">
+                      <a:extLst>
+                        <a:ext uri="{28A0092B-C50C-407E-A947-70E740481C1C}">
+                          <a14:useLocalDpi xmlns:a14="http://schemas.microsoft.com/office/drawing/2010/main" val="0"/>
+                        </a:ext>
+                      </a:extLst>
+                    </a:blip>
+                    <a:srcRect/>
+                    <a:stretch>
+                      <a:fillRect/>
+                    </a:stretch>
+                  </pic:blipFill>
+                  <pic:spPr bwMode="auto">
+                    <a:xfrm>
+                      <a:off x="0" y="0"/>
+                      <a:ext cx="654050" cy="1389380"/>
+                    </a:xfrm>
+                    <a:prstGeom prst="rect">
+                      <a:avLst/>
+                    </a:prstGeom>
+                    <a:noFill/>
+                    <a:ln>
+                      <a:noFill/>
+                    </a:ln>
+                  </pic:spPr>
+                </pic:pic>
+              </a:graphicData>
+            </a:graphic>
+            <wp14:sizeRelH relativeFrom="margin">
+              <wp14:pctWidth>0</wp14:pctWidth>
+            </wp14:sizeRelH>
+            <wp14:sizeRelV relativeFrom="margin">
+              <wp14:pctHeight>0</wp14:pctHeight>
+            </wp14:sizeRelV>
+          </wp:anchor>
+        </w:drawing>
+      </w:r>
+      <w:r>
+        <mc:AlternateContent>
+          <mc:Choice Requires="wps">
+            <w:drawing>
+              <wp:anchor distT="45720" distB="45720" distL="114300" distR="114300" simplePos="0" relativeHeight="251705344" behindDoc="0" locked="0" layoutInCell="1" allowOverlap="1" wp14:anchorId="4A602D24" wp14:editId="69DB1F25">
+                <wp:simplePos x="0" y="0"/>
+                <wp:positionH relativeFrom="column">
+                  <wp:posOffset>4657725</wp:posOffset>
+                </wp:positionH>
+                <wp:positionV relativeFrom="paragraph">
+                  <wp:posOffset>1111885</wp:posOffset>
+                </wp:positionV>
+                <wp:extent cx="762000" cy="257175"/>
+                <wp:effectExtent l="0" t="0" r="0" b="0"/>
+                <wp:wrapSquare wrapText="bothSides"/>
+                <wp:docPr id="24" name="Text Box 2"/>
+                <wp:cNvGraphicFramePr>
+                  <a:graphicFrameLocks xmlns:a="http://schemas.openxmlformats.org/drawingml/2006/main"/>
+                </wp:cNvGraphicFramePr>
+                <a:graphic xmlns:a="http://schemas.openxmlformats.org/drawingml/2006/main">
+                  <a:graphicData uri="http://schemas.microsoft.com/office/word/2010/wordprocessingShape">
+                    <wps:wsp>
+                      <wps:cNvSpPr txBox="1">
+                        <a:spLocks noChangeArrowheads="1"/>
+                      </wps:cNvSpPr>
+                      <wps:spPr bwMode="auto">
+                        <a:xfrm>
+                          <a:off x="0" y="0"/>
+                          <a:ext cx="762000" cy="257175"/>
+                        </a:xfrm>
+                        <a:prstGeom prst="rect">
+                          <a:avLst/>
+                        </a:prstGeom>
+                        <a:noFill/>
+                        <a:ln w="9525">
+                          <a:noFill/>
+                          <a:miter lim="800000"/>
+                          <a:headEnd/>
+                          <a:tailEnd/>
+                        </a:ln>
+                      </wps:spPr>
+                      <wps:txbx>
+                        <w:txbxContent>
+                          <w:p>
+                            <w:r>
+                              <w:t>Cashier</w:t>
+                            </w:r>
+                          </w:p>
+                        </w:txbxContent>
+                      </wps:txbx>
+                      <wps:bodyPr rot="0" vert="horz" wrap="square" lIns="91440" tIns="45720" rIns="91440" bIns="45720" anchor="t" anchorCtr="0">
+                        <a:noAutofit/>
+                      </wps:bodyPr>
+                    </wps:wsp>
+                  </a:graphicData>
+                </a:graphic>
+                <wp14:sizeRelH relativeFrom="margin">
+                  <wp14:pctWidth>0</wp14:pctWidth>
+                </wp14:sizeRelH>
+                <wp14:sizeRelV relativeFrom="margin">
+                  <wp14:pctHeight>0</wp14:pctHeight>
+                </wp14:sizeRelV>
+              </wp:anchor>
+            </w:drawing>
+          </mc:Choice>
+          <mc:Fallback>
+            <w:pict>
+              <v:shapetype w14:anchorId="4A602D24" id="_x0000_t202" coordsize="21600,21600" o:spt="202" path="m,l,21600r21600,l21600,xe">
+                <v:stroke joinstyle="miter"/>
+                <v:path gradientshapeok="t" o:connecttype="rect"/>
+              </v:shapetype>
+              <v:shape id="Text Box 2" o:spid="_x0000_s1028" type="#_x0000_t202" style="position:absolute;margin-left:366.75pt;margin-top:87.55pt;width:60pt;height:20.25pt;z-index:251705344;visibility:visible;mso-wrap-style:square;mso-width-percent:0;mso-height-percent:0;mso-wrap-distance-left:9pt;mso-wrap-distance-top:3.6pt;mso-wrap-distance-right:9pt;mso-wrap-distance-bottom:3.6pt;mso-position-horizontal:absolute;mso-position-horizontal-relative:text;mso-position-vertical:absolute;mso-position-vertical-relative:text;mso-width-percent:0;mso-height-percent:0;mso-width-relative:margin;mso-height-relative:margin;v-text-anchor:top" o:gfxdata="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" filled="f" stroked="f">
+                <v:textbox>
+                  <w:txbxContent>
+                    <w:p>
+                      <w:r>
+                        <w:t>Cashier</w:t>
+                      </w:r>
+                    </w:p>
+                  </w:txbxContent>
+                </v:textbox>
+                <w10:wrap type="square"/>
+              </v:shape>
+            </w:pict>
+          </mc:Fallback>
+        </mc:AlternateContent>
+      </w:r>
+      <w:r>
+        <w:rPr>
+          <w:noProof/>
+        </w:rPr>
+        <mc:AlternateContent>
+          <mc:Choice Requires="wps">
+            <w:drawing>
+              <wp:anchor distT="0" distB="0" distL="114300" distR="114300" simplePos="0" relativeHeight="251700224" behindDoc="0" locked="0" layoutInCell="1" allowOverlap="1" wp14:anchorId="43485306" wp14:editId="3EA6A806">
+                <wp:simplePos x="0" y="0"/>
+                <wp:positionH relativeFrom="column">
+                  <wp:posOffset>3619500</wp:posOffset>
+                </wp:positionH>
+                <wp:positionV relativeFrom="paragraph">
+                  <wp:posOffset>2409826</wp:posOffset>
+                </wp:positionV>
+                <wp:extent cx="1133475" cy="342900"/>
+                <wp:effectExtent l="0" t="19050" r="47625" b="38100"/>
+                <wp:wrapNone/>
+                <wp:docPr id="22" name="Straight Connector 22"/>
+                <wp:cNvGraphicFramePr/>
+                <a:graphic xmlns:a="http://schemas.openxmlformats.org/drawingml/2006/main">
+                  <a:graphicData uri="http://schemas.microsoft.com/office/word/2010/wordprocessingShape">
+                    <wps:wsp>
+                      <wps:cNvCnPr/>
+                      <wps:spPr>
+                        <a:xfrm>
+                          <a:off x="0" y="0"/>
+                          <a:ext cx="1133475" cy="342900"/>
+                        </a:xfrm>
+                        <a:prstGeom prst="line">
+                          <a:avLst/>
+                        </a:prstGeom>
+                        <a:ln w="57150">
+                          <a:solidFill>
+                            <a:schemeClr val="tx1"/>
+                          </a:solidFill>
+                        </a:ln>
+                      </wps:spPr>
+                      <wps:style>
+                        <a:lnRef idx="1">
+                          <a:schemeClr val="accent1"/>
+                        </a:lnRef>
+                        <a:fillRef idx="0">
+                          <a:schemeClr val="accent1"/>
+                        </a:fillRef>
+                        <a:effectRef idx="0">
+                          <a:schemeClr val="accent1"/>
+                        </a:effectRef>
+                        <a:fontRef idx="minor">
+                          <a:schemeClr val="tx1"/>
+                        </a:fontRef>
+                      </wps:style>
+                      <wps:bodyPr/>
+                    </wps:wsp>
+                  </a:graphicData>
+                </a:graphic>
+                <wp14:sizeRelH relativeFrom="margin">
+                  <wp14:pctWidth>0</wp14:pctWidth>
+                </wp14:sizeRelH>
+                <wp14:sizeRelV relativeFrom="margin">
+                  <wp14:pctHeight>0</wp14:pctHeight>
+                </wp14:sizeRelV>
+              </wp:anchor>
+            </w:drawing>
+          </mc:Choice>
+          <mc:Fallback>
+            <w:pict>
+              <v:line w14:anchorId="3BBF4A2E" id="Straight Connector 22" o:spid="_x0000_s1026" style="position:absolute;z-index:251700224;visibility:visible;mso-wrap-style:square;mso-width-percent:0;mso-height-percent:0;mso-wrap-distance-left:9pt;mso-wrap-distance-top:0;mso-wrap-distance-right:9pt;mso-wrap-distance-bottom:0;mso-position-horizontal:absolute;mso-position-horizontal-relative:text;mso-position-vertical:absolute;mso-position-vertical-relative:text;mso-width-percent:0;mso-height-percent:0;mso-width-relative:margin;mso-height-relative:margin" from="285pt,189.75pt" to="374.25pt,216.75pt" o:gfxdata="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" strokecolor="black [3213]" strokeweight="4.5pt">
+                <v:stroke joinstyle="miter"/>
+              </v:line>
+            </w:pict>
+          </mc:Fallback>
+        </mc:AlternateContent>
+      </w:r>
+      <w:r>
+        <w:rPr>
+          <w:noProof/>
+        </w:rPr>
+        <mc:AlternateContent>
+          <mc:Choice Requires="wps">
+            <w:drawing>
+              <wp:anchor distT="0" distB="0" distL="114300" distR="114300" simplePos="0" relativeHeight="251697152" behindDoc="0" locked="0" layoutInCell="1" allowOverlap="1" wp14:anchorId="156C47A4" wp14:editId="503B137C">
+                <wp:simplePos x="0" y="0"/>
+                <wp:positionH relativeFrom="column">
+                  <wp:posOffset>1066799</wp:posOffset>
+                </wp:positionH>
+                <wp:positionV relativeFrom="paragraph">
+                  <wp:posOffset>1381125</wp:posOffset>
+                </wp:positionV>
+                <wp:extent cx="1304925" cy="971550"/>
+                <wp:effectExtent l="19050" t="19050" r="47625" b="38100"/>
+                <wp:wrapNone/>
+                <wp:docPr id="20" name="Straight Connector 20"/>
+                <wp:cNvGraphicFramePr/>
+                <a:graphic xmlns:a="http://schemas.openxmlformats.org/drawingml/2006/main">
+                  <a:graphicData uri="http://schemas.microsoft.com/office/word/2010/wordprocessingShape">
+                    <wps:wsp>
+                      <wps:cNvCnPr/>
+                      <wps:spPr>
+                        <a:xfrm flipV="1">
+                          <a:off x="0" y="0"/>
+                          <a:ext cx="1304925" cy="971550"/>
+                        </a:xfrm>
+                        <a:prstGeom prst="line">
+                          <a:avLst/>
+                        </a:prstGeom>
+                        <a:ln w="57150">
+                          <a:solidFill>
+                            <a:schemeClr val="tx1"/>
+                          </a:solidFill>
+                        </a:ln>
+                      </wps:spPr>
+                      <wps:style>
+                        <a:lnRef idx="1">
+                          <a:schemeClr val="accent1"/>
+                        </a:lnRef>
+                        <a:fillRef idx="0">
+                          <a:schemeClr val="accent1"/>
+                        </a:fillRef>
+                        <a:effectRef idx="0">
+                          <a:schemeClr val="accent1"/>
+                        </a:effectRef>
+                        <a:fontRef idx="minor">
+                          <a:schemeClr val="tx1"/>
+                        </a:fontRef>
+                      </wps:style>
+                      <wps:bodyPr/>
+                    </wps:wsp>
+                  </a:graphicData>
+                </a:graphic>
+              </wp:anchor>
+            </w:drawing>
+          </mc:Choice>
+          <mc:Fallback>
+            <w:pict>
+              <v:line w14:anchorId="00A885AD" id="Straight Connector 20" o:spid="_x0000_s1026" style="position:absolute;flip:y;z-index:251697152;visibility:visible;mso-wrap-style:square;mso-wrap-distance-left:9pt;mso-wrap-distance-top:0;mso-wrap-distance-right:9pt;mso-wrap-distance-bottom:0;mso-position-horizontal:absolute;mso-position-horizontal-relative:text;mso-position-vertical:absolute;mso-position-vertical-relative:text" from="84pt,108.75pt" to="186.75pt,185.25pt" o:gfxdata="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" strokecolor="black [3213]" strokeweight="4.5pt">
+                <v:stroke joinstyle="miter"/>
+              </v:line>
+            </w:pict>
+          </mc:Fallback>
+        </mc:AlternateContent>
+      </w:r>
+      <w:r>
+        <w:rPr>
+          <w:noProof/>
+        </w:rPr>
+        <mc:AlternateContent>
+          <mc:Choice Requires="wps">
+            <w:drawing>
+              <wp:anchor distT="45720" distB="45720" distL="114300" distR="114300" simplePos="0" relativeHeight="251696128" behindDoc="0" locked="0" layoutInCell="1" allowOverlap="1" wp14:anchorId="1ADF23A0" wp14:editId="2BCB22C3">
+                <wp:simplePos x="0" y="0"/>
+                <wp:positionH relativeFrom="column">
+                  <wp:posOffset>304800</wp:posOffset>
+                </wp:positionH>
+                <wp:positionV relativeFrom="paragraph">
+                  <wp:posOffset>2066925</wp:posOffset>
+                </wp:positionV>
+                <wp:extent cx="762000" cy="257175"/>
+                <wp:effectExtent l="0" t="0" r="0" b="0"/>
+                <wp:wrapSquare wrapText="bothSides"/>
+                <wp:docPr id="217" name="Text Box 2"/>
+                <wp:cNvGraphicFramePr>
+                  <a:graphicFrameLocks xmlns:a="http://schemas.openxmlformats.org/drawingml/2006/main"/>
+                </wp:cNvGraphicFramePr>
+                <a:graphic xmlns:a="http://schemas.openxmlformats.org/drawingml/2006/main">
+                  <a:graphicData uri="http://schemas.microsoft.com/office/word/2010/wordprocessingShape">
+                    <wps:wsp>
+                      <wps:cNvSpPr txBox="1">
+                        <a:spLocks noChangeArrowheads="1"/>
+                      </wps:cNvSpPr>
+                      <wps:spPr bwMode="auto">
+                        <a:xfrm>
+                          <a:off x="0" y="0"/>
+                          <a:ext cx="762000" cy="257175"/>
+                        </a:xfrm>
+                        <a:prstGeom prst="rect">
+                          <a:avLst/>
+                        </a:prstGeom>
+                        <a:noFill/>
+                        <a:ln w="9525">
+                          <a:noFill/>
+                          <a:miter lim="800000"/>
+                          <a:headEnd/>
+                          <a:tailEnd/>
+                        </a:ln>
+                      </wps:spPr>
+                      <wps:txbx>
+                        <w:txbxContent>
+                          <w:p>
+                            <w:r>
+                              <w:t>Customer</w:t>
+                            </w:r>
+                          </w:p>
+                        </w:txbxContent>
+                      </wps:txbx>
+                      <wps:bodyPr rot="0" vert="horz" wrap="square" lIns="91440" tIns="45720" rIns="91440" bIns="45720" anchor="t" anchorCtr="0">
+                        <a:noAutofit/>
+                      </wps:bodyPr>
+                    </wps:wsp>
+                  </a:graphicData>
+                </a:graphic>
+                <wp14:sizeRelH relativeFrom="margin">
+                  <wp14:pctWidth>0</wp14:pctWidth>
+                </wp14:sizeRelH>
+                <wp14:sizeRelV relativeFrom="margin">
+                  <wp14:pctHeight>0</wp14:pctHeight>
+                </wp14:sizeRelV>
+              </wp:anchor>
+            </w:drawing>
+          </mc:Choice>
+          <mc:Fallback>
+            <w:pict>
+              <v:shape w14:anchorId="1ADF23A0" id="_x0000_s1029" type="#_x0000_t202" style="position:absolute;margin-left:24pt;margin-top:162.75pt;width:60pt;height:20.25pt;z-index:251696128;visibility:visible;mso-wrap-style:square;mso-width-percent:0;mso-height-percent:0;mso-wrap-distance-left:9pt;mso-wrap-distance-top:3.6pt;mso-wrap-distance-right:9pt;mso-wrap-distance-bottom:3.6pt;mso-position-horizontal:absolute;mso-position-horizontal-relative:text;mso-position-vertical:absolute;mso-position-vertical-relative:text;mso-width-percent:0;mso-height-percent:0;mso-width-relative:margin;mso-height-relative:margin;v-text-anchor:top" o:gfxdata="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" filled="f" stroked="f">
+                <v:textbox>
+                  <w:txbxContent>
+                    <w:p>
+                      <w:r>
+                        <w:t>Customer</w:t>
+                      </w:r>
+                    </w:p>
+                  </w:txbxContent>
+                </v:textbox>
+                <w10:wrap type="square"/>
+              </v:shape>
+            </w:pict>
+          </mc:Fallback>
+        </mc:AlternateContent>
+      </w:r>
+      <w:r>
+        <w:rPr>
+          <w:noProof/>
+        </w:rPr>
+        <w:drawing>
+          <wp:anchor distT="0" distB="0" distL="114300" distR="114300" simplePos="0" relativeHeight="251694080" behindDoc="1" locked="0" layoutInCell="1" allowOverlap="1" wp14:anchorId="61DA94E5" wp14:editId="77441AF5">
+            <wp:simplePos x="0" y="0"/>
+            <wp:positionH relativeFrom="column">
+              <wp:posOffset>339725</wp:posOffset>
+            </wp:positionH>
+            <wp:positionV relativeFrom="paragraph">
+              <wp:posOffset>2362200</wp:posOffset>
+            </wp:positionV>
+            <wp:extent cx="654447" cy="1389975"/>
+            <wp:effectExtent l="0" t="0" r="0" b="1270"/>
+            <wp:wrapNone/>
+            <wp:docPr id="14" name="Picture 14" descr="Image result for stick figure no background"/>
+            <wp:cNvGraphicFramePr>
+              <a:graphicFrameLocks xmlns:a="http://schemas.openxmlformats.org/drawingml/2006/main" noChangeAspect="1"/>
+            </wp:cNvGraphicFramePr>
+            <a:graphic xmlns:a="http://schemas.openxmlformats.org/drawingml/2006/main">
+              <a:graphicData uri="http://schemas.openxmlformats.org/drawingml/2006/picture">
+                <pic:pic xmlns:pic="http://schemas.openxmlformats.org/drawingml/2006/picture">
+                  <pic:nvPicPr>
+                    <pic:cNvPr id="0" name="Picture 6" descr="Image result for stick figure no background"/>
+                    <pic:cNvPicPr>
+                      <a:picLocks noChangeAspect="1" noChangeArrowheads="1"/>
+                    </pic:cNvPicPr>
+                  </pic:nvPicPr>
+                  <pic:blipFill>
+                    <a:blip r:embed="rId4" cstate="print">
+                      <a:extLst>
+                        <a:ext uri="{28A0092B-C50C-407E-A947-70E740481C1C}">
+                          <a14:useLocalDpi xmlns:a14="http://schemas.microsoft.com/office/drawing/2010/main" val="0"/>
+                        </a:ext>
+                      </a:extLst>
+                    </a:blip>
+                    <a:srcRect/>
+                    <a:stretch>
+                      <a:fillRect/>
+                    </a:stretch>
+                  </pic:blipFill>
+                  <pic:spPr bwMode="auto">
+                    <a:xfrm>
+                      <a:off x="0" y="0"/>
+                      <a:ext cx="654447" cy="1389975"/>
+                    </a:xfrm>
+                    <a:prstGeom prst="rect">
+                      <a:avLst/>
+                    </a:prstGeom>
+                    <a:noFill/>
+                    <a:ln>
+                      <a:noFill/>
+                    </a:ln>
+                  </pic:spPr>
+                </pic:pic>
+              </a:graphicData>
+            </a:graphic>
+            <wp14:sizeRelH relativeFrom="margin">
+              <wp14:pctWidth>0</wp14:pctWidth>
+            </wp14:sizeRelH>
+            <wp14:sizeRelV relativeFrom="margin">
+              <wp14:pctHeight>0</wp14:pctHeight>
+            </wp14:sizeRelV>
+          </wp:anchor>
+        </w:drawing>
+      </w:r>
+      <w:r>
+        <w:rPr>
+          <w:noProof/>
+        </w:rPr>
+        <mc:AlternateContent>
+          <mc:Choice Requires="wps">
+            <w:drawing>
+              <wp:anchor distT="0" distB="0" distL="114300" distR="114300" simplePos="0" relativeHeight="251691008" behindDoc="0" locked="0" layoutInCell="1" allowOverlap="1" wp14:anchorId="5F5EF88F" wp14:editId="739C72EB">
                 <wp:simplePos x="0" y="0"/>
                 <wp:positionH relativeFrom="margin">
-                  <wp:posOffset>4857750</wp:posOffset>
+                  <wp:posOffset>-285750</wp:posOffset>
                 </wp:positionH>
                 <wp:positionV relativeFrom="paragraph">
-                  <wp:posOffset>3571240</wp:posOffset>
+                  <wp:posOffset>4037965</wp:posOffset>
                 </wp:positionV>
-                <wp:extent cx="1304925" cy="904875"/>
-                <wp:effectExtent l="0" t="0" r="28575" b="28575"/>
+                <wp:extent cx="1704975" cy="1143000"/>
+                <wp:effectExtent l="0" t="0" r="28575" b="19050"/>
                 <wp:wrapNone/>
-                <wp:docPr id="8" name="Oval 8"/>
+                <wp:docPr id="18" name="Oval 18"/>
                 <wp:cNvGraphicFramePr/>
                 <a:graphic xmlns:a="http://schemas.openxmlformats.org/drawingml/2006/main">
                   <a:graphicData uri="http://schemas.microsoft.com/office/word/2010/wordprocessingShape">
@@ -563,7 +1088,7 @@
                       <wps:spPr>
                         <a:xfrm>
                           <a:off x="0" y="0"/>
-                          <a:ext cx="1304925" cy="904875"/>
+                          <a:ext cx="1704975" cy="1143000"/>
                         </a:xfrm>
                         <a:prstGeom prst="ellipse">
                           <a:avLst/>
@@ -591,16 +1116,16 @@
                             <w:pPr>
                               <w:jc w:val="center"/>
                               <w:rPr>
-                                <w:sz w:val="32"/>
-                                <w:szCs w:val="32"/>
+                                <w:sz w:val="40"/>
+                                <w:szCs w:val="40"/>
                               </w:rPr>
                             </w:pPr>
                             <w:r>
                               <w:rPr>
-                                <w:sz w:val="32"/>
-                                <w:szCs w:val="32"/>
+                                <w:sz w:val="40"/>
+                                <w:szCs w:val="40"/>
                               </w:rPr>
-                              <w:t>Business Account</w:t>
+                              <w:t>Vendor</w:t>
                             </w:r>
                           </w:p>
                         </w:txbxContent>
@@ -617,15 +1142,12 @@
                 <wp14:sizeRelH relativeFrom="margin">
                   <wp14:pctWidth>0</wp14:pctWidth>
                 </wp14:sizeRelH>
-                <wp14:sizeRelV relativeFrom="margin">
-                  <wp14:pctHeight>0</wp14:pctHeight>
-                </wp14:sizeRelV>
               </wp:anchor>
             </w:drawing>
           </mc:Choice>
           <mc:Fallback>
             <w:pict>
-              <v:oval w14:anchorId="4694D024" id="Oval 8" o:spid="_x0000_s1028" style="position:absolute;margin-left:382.5pt;margin-top:281.2pt;width:102.75pt;height:71.25pt;z-index:251671552;visibility:visible;mso-wrap-style:square;mso-width-percent:0;mso-height-percent:0;mso-wrap-distance-left:9pt;mso-wrap-distance-top:0;mso-wrap-distance-right:9pt;mso-wrap-distance-bottom:0;mso-position-horizontal:absolute;mso-position-horizontal-relative:margin;mso-position-vertical:absolute;mso-position-vertical-relative:text;mso-width-percent:0;mso-height-percent:0;mso-width-relative:margin;mso-height-relative:margin;v-text-anchor:middle" o:gfxdata="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" fillcolor="#4472c4 [3204]" strokecolor="#1f3763 [1604]" strokeweight="1pt">
+              <v:oval w14:anchorId="5F5EF88F" id="Oval 18" o:spid="_x0000_s1030" style="position:absolute;margin-left:-22.5pt;margin-top:317.95pt;width:134.25pt;height:90pt;z-index:251691008;visibility:visible;mso-wrap-style:square;mso-width-percent:0;mso-wrap-distance-left:9pt;mso-wrap-distance-top:0;mso-wrap-distance-right:9pt;mso-wrap-distance-bottom:0;mso-position-horizontal:absolute;mso-position-horizontal-relative:margin;mso-position-vertical:absolute;mso-position-vertical-relative:text;mso-width-percent:0;mso-width-relative:margin;v-text-anchor:middle" o:gfxdata="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" fillcolor="#4472c4 [3204]" strokecolor="#1f3763 [1604]" strokeweight="1pt">
                 <v:stroke joinstyle="miter"/>
                 <v:textbox>
                   <w:txbxContent>
@@ -633,16 +1155,16 @@
                       <w:pPr>
                         <w:jc w:val="center"/>
                         <w:rPr>
-                          <w:sz w:val="32"/>
-                          <w:szCs w:val="32"/>
+                          <w:sz w:val="40"/>
+                          <w:szCs w:val="40"/>
                         </w:rPr>
                       </w:pPr>
                       <w:r>
                         <w:rPr>
-                          <w:sz w:val="32"/>
-                          <w:szCs w:val="32"/>
+                          <w:sz w:val="40"/>
+                          <w:szCs w:val="40"/>
                         </w:rPr>
-                        <w:t>Business Account</w:t>
+                        <w:t>Vendor</w:t>
                       </w:r>
                     </w:p>
                   </w:txbxContent>
@@ -660,7 +1182,7 @@
         <mc:AlternateContent>
           <mc:Choice Requires="wps">
             <w:drawing>
-              <wp:anchor distT="0" distB="0" distL="114300" distR="114300" simplePos="0" relativeHeight="251673600" behindDoc="0" locked="0" layoutInCell="1" allowOverlap="1" wp14:anchorId="209C65D4" wp14:editId="2AFB2B11">
+              <wp:anchor distT="0" distB="0" distL="114300" distR="114300" simplePos="0" relativeHeight="251673600" behindDoc="0" locked="0" layoutInCell="1" allowOverlap="1" wp14:anchorId="209C65D4" wp14:editId="776F2DDE">
                 <wp:simplePos x="0" y="0"/>
                 <wp:positionH relativeFrom="page">
                   <wp:posOffset>5419725</wp:posOffset>
@@ -765,7 +1287,7 @@
           </mc:Choice>
           <mc:Fallback>
             <w:pict>
-              <v:oval w14:anchorId="209C65D4" id="Oval 9" o:spid="_x0000_s1029" style="position:absolute;margin-left:426.75pt;margin-top:355.5pt;width:176.25pt;height:81pt;z-index:251673600;visibility:visible;mso-wrap-style:square;mso-width-percent:0;mso-height-percent:0;mso-wrap-distance-left:9pt;mso-wrap-distance-top:0;mso-wrap-distance-right:9pt;mso-wrap-distance-bottom:0;mso-position-horizontal:absolute;mso-position-horizontal-relative:page;mso-position-vertical:absolute;mso-position-vertical-relative:text;mso-width-percent:0;mso-height-percent:0;mso-width-relative:margin;mso-height-relative:margin;v-text-anchor:middle" o:gfxdata="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" fillcolor="#4472c4 [3204]" strokecolor="#1f3763 [1604]" strokeweight="1pt">
+              <v:oval w14:anchorId="209C65D4" id="Oval 9" o:spid="_x0000_s1031" style="position:absolute;margin-left:426.75pt;margin-top:355.5pt;width:176.25pt;height:81pt;z-index:251673600;visibility:visible;mso-wrap-style:square;mso-width-percent:0;mso-height-percent:0;mso-wrap-distance-left:9pt;mso-wrap-distance-top:0;mso-wrap-distance-right:9pt;mso-wrap-distance-bottom:0;mso-position-horizontal:absolute;mso-position-horizontal-relative:page;mso-position-vertical:absolute;mso-position-vertical-relative:text;mso-width-percent:0;mso-height-percent:0;mso-width-relative:margin;mso-height-relative:margin;v-text-anchor:middle" o:gfxdata="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" fillcolor="#4472c4 [3204]" strokecolor="#1f3763 [1604]" strokeweight="1pt">
                 <v:stroke joinstyle="miter"/>
                 <v:textbox>
                   <w:txbxContent>
@@ -823,445 +1345,7 @@
         <mc:AlternateContent>
           <mc:Choice Requires="wps">
             <w:drawing>
-              <wp:anchor distT="0" distB="0" distL="114300" distR="114300" simplePos="0" relativeHeight="251680768" behindDoc="0" locked="0" layoutInCell="1" allowOverlap="1" wp14:anchorId="459C0F52" wp14:editId="0F0496EE">
-                <wp:simplePos x="0" y="0"/>
-                <wp:positionH relativeFrom="column">
-                  <wp:posOffset>3581400</wp:posOffset>
-                </wp:positionH>
-                <wp:positionV relativeFrom="paragraph">
-                  <wp:posOffset>3676650</wp:posOffset>
-                </wp:positionV>
-                <wp:extent cx="1181100" cy="962025"/>
-                <wp:effectExtent l="19050" t="19050" r="57150" b="47625"/>
-                <wp:wrapNone/>
-                <wp:docPr id="13" name="Straight Arrow Connector 13"/>
-                <wp:cNvGraphicFramePr/>
-                <a:graphic xmlns:a="http://schemas.openxmlformats.org/drawingml/2006/main">
-                  <a:graphicData uri="http://schemas.microsoft.com/office/word/2010/wordprocessingShape">
-                    <wps:wsp>
-                      <wps:cNvCnPr/>
-                      <wps:spPr>
-                        <a:xfrm>
-                          <a:off x="0" y="0"/>
-                          <a:ext cx="1181100" cy="962025"/>
-                        </a:xfrm>
-                        <a:prstGeom prst="straightConnector1">
-                          <a:avLst/>
-                        </a:prstGeom>
-                        <a:ln w="57150">
-                          <a:tailEnd type="triangle"/>
-                        </a:ln>
-                      </wps:spPr>
-                      <wps:style>
-                        <a:lnRef idx="1">
-                          <a:schemeClr val="dk1"/>
-                        </a:lnRef>
-                        <a:fillRef idx="0">
-                          <a:schemeClr val="dk1"/>
-                        </a:fillRef>
-                        <a:effectRef idx="0">
-                          <a:schemeClr val="dk1"/>
-                        </a:effectRef>
-                        <a:fontRef idx="minor">
-                          <a:schemeClr val="tx1"/>
-                        </a:fontRef>
-                      </wps:style>
-                      <wps:bodyPr/>
-                    </wps:wsp>
-                  </a:graphicData>
-                </a:graphic>
-                <wp14:sizeRelH relativeFrom="margin">
-                  <wp14:pctWidth>0</wp14:pctWidth>
-                </wp14:sizeRelH>
-                <wp14:sizeRelV relativeFrom="margin">
-                  <wp14:pctHeight>0</wp14:pctHeight>
-                </wp14:sizeRelV>
-              </wp:anchor>
-            </w:drawing>
-          </mc:Choice>
-          <mc:Fallback>
-            <w:pict>
-              <v:shape w14:anchorId="3567DA0D" id="Straight Arrow Connector 13" o:spid="_x0000_s1026" type="#_x0000_t32" style="position:absolute;margin-left:282pt;margin-top:289.5pt;width:93pt;height:75.75pt;z-index:251680768;visibility:visible;mso-wrap-style:square;mso-width-percent:0;mso-height-percent:0;mso-wrap-distance-left:9pt;mso-wrap-distance-top:0;mso-wrap-distance-right:9pt;mso-wrap-distance-bottom:0;mso-position-horizontal:absolute;mso-position-horizontal-relative:text;mso-position-vertical:absolute;mso-position-vertical-relative:text;mso-width-percent:0;mso-height-percent:0;mso-width-relative:margin;mso-height-relative:margin" o:gfxdata="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" strokecolor="black [3200]" strokeweight="4.5pt">
-                <v:stroke endarrow="block" joinstyle="miter"/>
-              </v:shape>
-            </w:pict>
-          </mc:Fallback>
-        </mc:AlternateContent>
-      </w:r>
-      <w:r>
-        <w:rPr>
-          <w:noProof/>
-        </w:rPr>
-        <mc:AlternateContent>
-          <mc:Choice Requires="wps">
-            <w:drawing>
-              <wp:anchor distT="0" distB="0" distL="114300" distR="114300" simplePos="0" relativeHeight="251676672" behindDoc="0" locked="0" layoutInCell="1" allowOverlap="1" wp14:anchorId="40F3DD57" wp14:editId="667F2B05">
-                <wp:simplePos x="0" y="0"/>
-                <wp:positionH relativeFrom="column">
-                  <wp:posOffset>3524251</wp:posOffset>
-                </wp:positionH>
-                <wp:positionV relativeFrom="paragraph">
-                  <wp:posOffset>1247775</wp:posOffset>
-                </wp:positionV>
-                <wp:extent cx="1009650" cy="361950"/>
-                <wp:effectExtent l="19050" t="19050" r="19050" b="76200"/>
-                <wp:wrapNone/>
-                <wp:docPr id="11" name="Straight Arrow Connector 11"/>
-                <wp:cNvGraphicFramePr/>
-                <a:graphic xmlns:a="http://schemas.openxmlformats.org/drawingml/2006/main">
-                  <a:graphicData uri="http://schemas.microsoft.com/office/word/2010/wordprocessingShape">
-                    <wps:wsp>
-                      <wps:cNvCnPr/>
-                      <wps:spPr>
-                        <a:xfrm>
-                          <a:off x="0" y="0"/>
-                          <a:ext cx="1009650" cy="361950"/>
-                        </a:xfrm>
-                        <a:prstGeom prst="straightConnector1">
-                          <a:avLst/>
-                        </a:prstGeom>
-                        <a:ln w="57150">
-                          <a:tailEnd type="triangle"/>
-                        </a:ln>
-                      </wps:spPr>
-                      <wps:style>
-                        <a:lnRef idx="1">
-                          <a:schemeClr val="dk1"/>
-                        </a:lnRef>
-                        <a:fillRef idx="0">
-                          <a:schemeClr val="dk1"/>
-                        </a:fillRef>
-                        <a:effectRef idx="0">
-                          <a:schemeClr val="dk1"/>
-                        </a:effectRef>
-                        <a:fontRef idx="minor">
-                          <a:schemeClr val="tx1"/>
-                        </a:fontRef>
-                      </wps:style>
-                      <wps:bodyPr/>
-                    </wps:wsp>
-                  </a:graphicData>
-                </a:graphic>
-                <wp14:sizeRelH relativeFrom="margin">
-                  <wp14:pctWidth>0</wp14:pctWidth>
-                </wp14:sizeRelH>
-                <wp14:sizeRelV relativeFrom="margin">
-                  <wp14:pctHeight>0</wp14:pctHeight>
-                </wp14:sizeRelV>
-              </wp:anchor>
-            </w:drawing>
-          </mc:Choice>
-          <mc:Fallback>
-            <w:pict>
-              <v:shape w14:anchorId="1CA6CF1F" id="Straight Arrow Connector 11" o:spid="_x0000_s1026" type="#_x0000_t32" style="position:absolute;margin-left:277.5pt;margin-top:98.25pt;width:79.5pt;height:28.5pt;z-index:251676672;visibility:visible;mso-wrap-style:square;mso-width-percent:0;mso-height-percent:0;mso-wrap-distance-left:9pt;mso-wrap-distance-top:0;mso-wrap-distance-right:9pt;mso-wrap-distance-bottom:0;mso-position-horizontal:absolute;mso-position-horizontal-relative:text;mso-position-vertical:absolute;mso-position-vertical-relative:text;mso-width-percent:0;mso-height-percent:0;mso-width-relative:margin;mso-height-relative:margin" o:gfxdata="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" strokecolor="black [3200]" strokeweight="4.5pt">
-                <v:stroke endarrow="block" joinstyle="miter"/>
-              </v:shape>
-            </w:pict>
-          </mc:Fallback>
-        </mc:AlternateContent>
-      </w:r>
-      <w:r>
-        <w:rPr>
-          <w:noProof/>
-        </w:rPr>
-        <mc:AlternateContent>
-          <mc:Choice Requires="wps">
-            <w:drawing>
-              <wp:anchor distT="0" distB="0" distL="114300" distR="114300" simplePos="0" relativeHeight="251674624" behindDoc="0" locked="0" layoutInCell="1" allowOverlap="1" wp14:anchorId="37A2458B" wp14:editId="6752C075">
-                <wp:simplePos x="0" y="0"/>
-                <wp:positionH relativeFrom="column">
-                  <wp:posOffset>1085850</wp:posOffset>
-                </wp:positionH>
-                <wp:positionV relativeFrom="paragraph">
-                  <wp:posOffset>1381125</wp:posOffset>
-                </wp:positionV>
-                <wp:extent cx="1409700" cy="1295400"/>
-                <wp:effectExtent l="19050" t="38100" r="57150" b="38100"/>
-                <wp:wrapNone/>
-                <wp:docPr id="10" name="Straight Arrow Connector 10"/>
-                <wp:cNvGraphicFramePr/>
-                <a:graphic xmlns:a="http://schemas.openxmlformats.org/drawingml/2006/main">
-                  <a:graphicData uri="http://schemas.microsoft.com/office/word/2010/wordprocessingShape">
-                    <wps:wsp>
-                      <wps:cNvCnPr/>
-                      <wps:spPr>
-                        <a:xfrm flipV="1">
-                          <a:off x="0" y="0"/>
-                          <a:ext cx="1409700" cy="1295400"/>
-                        </a:xfrm>
-                        <a:prstGeom prst="straightConnector1">
-                          <a:avLst/>
-                        </a:prstGeom>
-                        <a:ln w="57150">
-                          <a:tailEnd type="triangle"/>
-                        </a:ln>
-                      </wps:spPr>
-                      <wps:style>
-                        <a:lnRef idx="1">
-                          <a:schemeClr val="dk1"/>
-                        </a:lnRef>
-                        <a:fillRef idx="0">
-                          <a:schemeClr val="dk1"/>
-                        </a:fillRef>
-                        <a:effectRef idx="0">
-                          <a:schemeClr val="dk1"/>
-                        </a:effectRef>
-                        <a:fontRef idx="minor">
-                          <a:schemeClr val="tx1"/>
-                        </a:fontRef>
-                      </wps:style>
-                      <wps:bodyPr/>
-                    </wps:wsp>
-                  </a:graphicData>
-                </a:graphic>
-              </wp:anchor>
-            </w:drawing>
-          </mc:Choice>
-          <mc:Fallback>
-            <w:pict>
-              <v:shape w14:anchorId="685FF9D3" id="Straight Arrow Connector 10" o:spid="_x0000_s1026" type="#_x0000_t32" style="position:absolute;margin-left:85.5pt;margin-top:108.75pt;width:111pt;height:102pt;flip:y;z-index:251674624;visibility:visible;mso-wrap-style:square;mso-wrap-distance-left:9pt;mso-wrap-distance-top:0;mso-wrap-distance-right:9pt;mso-wrap-distance-bottom:0;mso-position-horizontal:absolute;mso-position-horizontal-relative:text;mso-position-vertical:absolute;mso-position-vertical-relative:text" o:gfxdata="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" strokecolor="black [3200]" strokeweight="4.5pt">
-                <v:stroke endarrow="block" joinstyle="miter"/>
-              </v:shape>
-            </w:pict>
-          </mc:Fallback>
-        </mc:AlternateContent>
-      </w:r>
-      <w:r>
-        <w:rPr>
-          <w:noProof/>
-        </w:rPr>
-        <mc:AlternateContent>
-          <mc:Choice Requires="wps">
-            <w:drawing>
-              <wp:anchor distT="0" distB="0" distL="114300" distR="114300" simplePos="0" relativeHeight="251669504" behindDoc="0" locked="0" layoutInCell="1" allowOverlap="1" wp14:anchorId="6C4479D3" wp14:editId="1A028CBD">
-                <wp:simplePos x="0" y="0"/>
-                <wp:positionH relativeFrom="margin">
-                  <wp:posOffset>4552950</wp:posOffset>
-                </wp:positionH>
-                <wp:positionV relativeFrom="paragraph">
-                  <wp:posOffset>1200150</wp:posOffset>
-                </wp:positionV>
-                <wp:extent cx="1704975" cy="1143000"/>
-                <wp:effectExtent l="0" t="0" r="28575" b="19050"/>
-                <wp:wrapNone/>
-                <wp:docPr id="7" name="Oval 7"/>
-                <wp:cNvGraphicFramePr/>
-                <a:graphic xmlns:a="http://schemas.openxmlformats.org/drawingml/2006/main">
-                  <a:graphicData uri="http://schemas.microsoft.com/office/word/2010/wordprocessingShape">
-                    <wps:wsp>
-                      <wps:cNvSpPr/>
-                      <wps:spPr>
-                        <a:xfrm>
-                          <a:off x="0" y="0"/>
-                          <a:ext cx="1704975" cy="1143000"/>
-                        </a:xfrm>
-                        <a:prstGeom prst="ellipse">
-                          <a:avLst/>
-                        </a:prstGeom>
-                      </wps:spPr>
-                      <wps:style>
-                        <a:lnRef idx="2">
-                          <a:schemeClr val="accent1">
-                            <a:shade val="50000"/>
-                          </a:schemeClr>
-                        </a:lnRef>
-                        <a:fillRef idx="1">
-                          <a:schemeClr val="accent1"/>
-                        </a:fillRef>
-                        <a:effectRef idx="0">
-                          <a:schemeClr val="accent1"/>
-                        </a:effectRef>
-                        <a:fontRef idx="minor">
-                          <a:schemeClr val="lt1"/>
-                        </a:fontRef>
-                      </wps:style>
-                      <wps:txbx>
-                        <w:txbxContent>
-                          <w:p>
-                            <w:pPr>
-                              <w:jc w:val="center"/>
-                              <w:rPr>
-                                <w:sz w:val="40"/>
-                                <w:szCs w:val="40"/>
-                              </w:rPr>
-                            </w:pPr>
-                            <w:r>
-                              <w:rPr>
-                                <w:sz w:val="40"/>
-                                <w:szCs w:val="40"/>
-                              </w:rPr>
-                              <w:t>Cashier</w:t>
-                            </w:r>
-                          </w:p>
-                        </w:txbxContent>
-                      </wps:txbx>
-                      <wps:bodyPr rot="0" spcFirstLastPara="0" vertOverflow="overflow" horzOverflow="overflow" vert="horz" wrap="square" lIns="91440" tIns="45720" rIns="91440" bIns="45720" numCol="1" spcCol="0" rtlCol="0" fromWordArt="0" anchor="ctr" anchorCtr="0" forceAA="0" compatLnSpc="1">
-                        <a:prstTxWarp prst="textNoShape">
-                          <a:avLst/>
-                        </a:prstTxWarp>
-                        <a:noAutofit/>
-                      </wps:bodyPr>
-                    </wps:wsp>
-                  </a:graphicData>
-                </a:graphic>
-                <wp14:sizeRelH relativeFrom="margin">
-                  <wp14:pctWidth>0</wp14:pctWidth>
-                </wp14:sizeRelH>
-              </wp:anchor>
-            </w:drawing>
-          </mc:Choice>
-          <mc:Fallback>
-            <w:pict>
-              <v:oval w14:anchorId="6C4479D3" id="Oval 7" o:spid="_x0000_s1030" style="position:absolute;margin-left:358.5pt;margin-top:94.5pt;width:134.25pt;height:90pt;z-index:251669504;visibility:visible;mso-wrap-style:square;mso-width-percent:0;mso-wrap-distance-left:9pt;mso-wrap-distance-top:0;mso-wrap-distance-right:9pt;mso-wrap-distance-bottom:0;mso-position-horizontal:absolute;mso-position-horizontal-relative:margin;mso-position-vertical:absolute;mso-position-vertical-relative:text;mso-width-percent:0;mso-width-relative:margin;v-text-anchor:middle" o:gfxdata="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" fillcolor="#4472c4 [3204]" strokecolor="#1f3763 [1604]" strokeweight="1pt">
-                <v:stroke joinstyle="miter"/>
-                <v:textbox>
-                  <w:txbxContent>
-                    <w:p>
-                      <w:pPr>
-                        <w:jc w:val="center"/>
-                        <w:rPr>
-                          <w:sz w:val="40"/>
-                          <w:szCs w:val="40"/>
-                        </w:rPr>
-                      </w:pPr>
-                      <w:r>
-                        <w:rPr>
-                          <w:sz w:val="40"/>
-                          <w:szCs w:val="40"/>
-                        </w:rPr>
-                        <w:t>Cashier</w:t>
-                      </w:r>
-                    </w:p>
-                  </w:txbxContent>
-                </v:textbox>
-                <w10:wrap anchorx="margin"/>
-              </v:oval>
-            </w:pict>
-          </mc:Fallback>
-        </mc:AlternateContent>
-      </w:r>
-      <w:r>
-        <w:rPr>
-          <w:noProof/>
-        </w:rPr>
-        <mc:AlternateContent>
-          <mc:Choice Requires="wps">
-            <w:drawing>
-              <wp:anchor distT="0" distB="0" distL="114300" distR="114300" simplePos="0" relativeHeight="251667456" behindDoc="0" locked="0" layoutInCell="1" allowOverlap="1" wp14:anchorId="4E2E4796" wp14:editId="607D2EB1">
-                <wp:simplePos x="0" y="0"/>
-                <wp:positionH relativeFrom="margin">
-                  <wp:posOffset>-342900</wp:posOffset>
-                </wp:positionH>
-                <wp:positionV relativeFrom="paragraph">
-                  <wp:posOffset>2505075</wp:posOffset>
-                </wp:positionV>
-                <wp:extent cx="1704975" cy="1143000"/>
-                <wp:effectExtent l="0" t="0" r="28575" b="19050"/>
-                <wp:wrapNone/>
-                <wp:docPr id="6" name="Oval 6"/>
-                <wp:cNvGraphicFramePr/>
-                <a:graphic xmlns:a="http://schemas.openxmlformats.org/drawingml/2006/main">
-                  <a:graphicData uri="http://schemas.microsoft.com/office/word/2010/wordprocessingShape">
-                    <wps:wsp>
-                      <wps:cNvSpPr/>
-                      <wps:spPr>
-                        <a:xfrm>
-                          <a:off x="0" y="0"/>
-                          <a:ext cx="1704975" cy="1143000"/>
-                        </a:xfrm>
-                        <a:prstGeom prst="ellipse">
-                          <a:avLst/>
-                        </a:prstGeom>
-                      </wps:spPr>
-                      <wps:style>
-                        <a:lnRef idx="2">
-                          <a:schemeClr val="accent1">
-                            <a:shade val="50000"/>
-                          </a:schemeClr>
-                        </a:lnRef>
-                        <a:fillRef idx="1">
-                          <a:schemeClr val="accent1"/>
-                        </a:fillRef>
-                        <a:effectRef idx="0">
-                          <a:schemeClr val="accent1"/>
-                        </a:effectRef>
-                        <a:fontRef idx="minor">
-                          <a:schemeClr val="lt1"/>
-                        </a:fontRef>
-                      </wps:style>
-                      <wps:txbx>
-                        <w:txbxContent>
-                          <w:p>
-                            <w:pPr>
-                              <w:jc w:val="center"/>
-                              <w:rPr>
-                                <w:sz w:val="40"/>
-                                <w:szCs w:val="40"/>
-                              </w:rPr>
-                            </w:pPr>
-                            <w:r>
-                              <w:rPr>
-                                <w:sz w:val="40"/>
-                                <w:szCs w:val="40"/>
-                              </w:rPr>
-                              <w:t>Customer</w:t>
-                            </w:r>
-                          </w:p>
-                        </w:txbxContent>
-                      </wps:txbx>
-                      <wps:bodyPr rot="0" spcFirstLastPara="0" vertOverflow="overflow" horzOverflow="overflow" vert="horz" wrap="square" lIns="91440" tIns="45720" rIns="91440" bIns="45720" numCol="1" spcCol="0" rtlCol="0" fromWordArt="0" anchor="ctr" anchorCtr="0" forceAA="0" compatLnSpc="1">
-                        <a:prstTxWarp prst="textNoShape">
-                          <a:avLst/>
-                        </a:prstTxWarp>
-                        <a:noAutofit/>
-                      </wps:bodyPr>
-                    </wps:wsp>
-                  </a:graphicData>
-                </a:graphic>
-                <wp14:sizeRelH relativeFrom="margin">
-                  <wp14:pctWidth>0</wp14:pctWidth>
-                </wp14:sizeRelH>
-              </wp:anchor>
-            </w:drawing>
-          </mc:Choice>
-          <mc:Fallback>
-            <w:pict>
-              <v:oval w14:anchorId="4E2E4796" id="Oval 6" o:spid="_x0000_s1031" style="position:absolute;margin-left:-27pt;margin-top:197.25pt;width:134.25pt;height:90pt;z-index:251667456;visibility:visible;mso-wrap-style:square;mso-width-percent:0;mso-wrap-distance-left:9pt;mso-wrap-distance-top:0;mso-wrap-distance-right:9pt;mso-wrap-distance-bottom:0;mso-position-horizontal:absolute;mso-position-horizontal-relative:margin;mso-position-vertical:absolute;mso-position-vertical-relative:text;mso-width-percent:0;mso-width-relative:margin;v-text-anchor:middle" o:gfxdata="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" fillcolor="#4472c4 [3204]" strokecolor="#1f3763 [1604]" strokeweight="1pt">
-                <v:stroke joinstyle="miter"/>
-                <v:textbox>
-                  <w:txbxContent>
-                    <w:p>
-                      <w:pPr>
-                        <w:jc w:val="center"/>
-                        <w:rPr>
-                          <w:sz w:val="40"/>
-                          <w:szCs w:val="40"/>
-                        </w:rPr>
-                      </w:pPr>
-                      <w:r>
-                        <w:rPr>
-                          <w:sz w:val="40"/>
-                          <w:szCs w:val="40"/>
-                        </w:rPr>
-                        <w:t>Customer</w:t>
-                      </w:r>
-                    </w:p>
-                  </w:txbxContent>
-                </v:textbox>
-                <w10:wrap anchorx="margin"/>
-              </v:oval>
-            </w:pict>
-          </mc:Fallback>
-        </mc:AlternateContent>
-      </w:r>
-      <w:r>
-        <w:rPr>
-          <w:noProof/>
-        </w:rPr>
-        <mc:AlternateContent>
-          <mc:Choice Requires="wps">
-            <w:drawing>
-              <wp:anchor distT="0" distB="0" distL="114300" distR="114300" simplePos="0" relativeHeight="251662336" behindDoc="0" locked="0" layoutInCell="1" allowOverlap="1" wp14:anchorId="5703F64B" wp14:editId="4E0C6FEA">
+              <wp:anchor distT="0" distB="0" distL="114300" distR="114300" simplePos="0" relativeHeight="251662336" behindDoc="0" locked="0" layoutInCell="1" allowOverlap="1" wp14:anchorId="5703F64B" wp14:editId="44F0F8E1">
                 <wp:simplePos x="0" y="0"/>
                 <wp:positionH relativeFrom="margin">
                   <wp:align>center</wp:align>
@@ -1330,7 +1414,7 @@
           </mc:Choice>
           <mc:Fallback>
             <w:pict>
-              <v:oval w14:anchorId="5703F64B" id="Oval 3" o:spid="_x0000_s1032" style="position:absolute;margin-left:0;margin-top:165.75pt;width:99.75pt;height:48pt;z-index:251662336;visibility:visible;mso-wrap-style:square;mso-width-percent:0;mso-wrap-distance-left:9pt;mso-wrap-distance-top:0;mso-wrap-distance-right:9pt;mso-wrap-distance-bottom:0;mso-position-horizontal:center;mso-position-horizontal-relative:margin;mso-position-vertical:absolute;mso-position-vertical-relative:text;mso-width-percent:0;mso-width-relative:margin;v-text-anchor:middle" o:gfxdata="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" fillcolor="white [3201]" strokecolor="#70ad47 [3209]" strokeweight="1pt">
+              <v:oval w14:anchorId="5703F64B" id="Oval 3" o:spid="_x0000_s1032" style="position:absolute;margin-left:0;margin-top:165.75pt;width:99.75pt;height:48pt;z-index:251662336;visibility:visible;mso-wrap-style:square;mso-width-percent:0;mso-wrap-distance-left:9pt;mso-wrap-distance-top:0;mso-wrap-distance-right:9pt;mso-wrap-distance-bottom:0;mso-position-horizontal:center;mso-position-horizontal-relative:margin;mso-position-vertical:absolute;mso-position-vertical-relative:text;mso-width-percent:0;mso-width-relative:margin;v-text-anchor:middle" o:gfxdata="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" fillcolor="white [3201]" strokecolor="#70ad47 [3209]" strokeweight="1pt">
                 <v:stroke joinstyle="miter"/>
                 <v:textbox>
                   <w:txbxContent>
@@ -1533,6 +1617,7 @@
           </mc:Fallback>
         </mc:AlternateContent>
       </w:r>
+      <w:bookmarkStart w:id="0" w:name="_GoBack"/>
       <w:r>
         <w:rPr>
           <w:noProof/>
@@ -1603,6 +1688,7 @@
           </mc:Fallback>
         </mc:AlternateContent>
       </w:r>
+      <w:bookmarkEnd w:id="0"/>
     </w:p>
     <w:sectPr>
       <w:pgSz w:w="12240" w:h="15840"/>
@@ -1737,6 +1823,7 @@
     <w:lsdException w:name="HTML Sample" w:semiHidden="1" w:unhideWhenUsed="1"/>
     <w:lsdException w:name="HTML Typewriter" w:semiHidden="1" w:unhideWhenUsed="1"/>
     <w:lsdException w:name="HTML Variable" w:semiHidden="1" w:unhideWhenUsed="1"/>
+    <w:lsdException w:name="Normal Table" w:semiHidden="1" w:unhideWhenUsed="1"/>
     <w:lsdException w:name="annotation subject" w:semiHidden="1" w:unhideWhenUsed="1"/>
     <w:lsdException w:name="No List" w:semiHidden="1" w:unhideWhenUsed="1"/>
     <w:lsdException w:name="Outline List 1" w:semiHidden="1" w:unhideWhenUsed="1"/>
@@ -1783,8 +1870,10 @@
     <w:lsdException w:name="Table Subtle 2" w:semiHidden="1" w:unhideWhenUsed="1"/>
     <w:lsdException w:name="Table Web 1" w:semiHidden="1" w:unhideWhenUsed="1"/>
     <w:lsdException w:name="Table Web 2" w:semiHidden="1" w:unhideWhenUsed="1"/>
+    <w:lsdException w:name="Table Web 3" w:semiHidden="1" w:unhideWhenUsed="1"/>
     <w:lsdException w:name="Balloon Text" w:semiHidden="1" w:unhideWhenUsed="1"/>
     <w:lsdException w:name="Table Grid" w:uiPriority="39"/>
+    <w:lsdException w:name="Table Theme" w:semiHidden="1" w:unhideWhenUsed="1"/>
     <w:lsdException w:name="Placeholder Text" w:semiHidden="1"/>
     <w:lsdException w:name="No Spacing" w:uiPriority="1" w:qFormat="1"/>
     <w:lsdException w:name="Light Shading" w:uiPriority="60"/>

</xml_diff>

<commit_message>
Made ACP, updated use case diagram, added sequence diagram
Deleted the old ACP review and have this new one with folders and such. Also updated the Use Case Diagram and added in the Sequence Diagram.
</commit_message>
<xml_diff>
--- a/cit360/Use Case Diagram.docx
+++ b/cit360/Use Case Diagram.docx
@@ -11,6 +11,612 @@
       </w:r>
     </w:p>
     <w:p>
+      <w:r>
+        <w:drawing>
+          <wp:anchor distT="0" distB="0" distL="114300" distR="114300" simplePos="0" relativeHeight="251722752" behindDoc="1" locked="0" layoutInCell="1" allowOverlap="1" wp14:anchorId="7F269CEC" wp14:editId="1B0C668F">
+            <wp:simplePos x="0" y="0"/>
+            <wp:positionH relativeFrom="column">
+              <wp:posOffset>4991100</wp:posOffset>
+            </wp:positionH>
+            <wp:positionV relativeFrom="paragraph">
+              <wp:posOffset>3394075</wp:posOffset>
+            </wp:positionV>
+            <wp:extent cx="490220" cy="1042035"/>
+            <wp:effectExtent l="0" t="0" r="5080" b="5715"/>
+            <wp:wrapNone/>
+            <wp:docPr id="19" name="Picture 19" descr="Image result for stick figure no background"/>
+            <wp:cNvGraphicFramePr>
+              <a:graphicFrameLocks xmlns:a="http://schemas.openxmlformats.org/drawingml/2006/main" noChangeAspect="1"/>
+            </wp:cNvGraphicFramePr>
+            <a:graphic xmlns:a="http://schemas.openxmlformats.org/drawingml/2006/main">
+              <a:graphicData uri="http://schemas.openxmlformats.org/drawingml/2006/picture">
+                <pic:pic xmlns:pic="http://schemas.openxmlformats.org/drawingml/2006/picture">
+                  <pic:nvPicPr>
+                    <pic:cNvPr id="0" name="Picture 6" descr="Image result for stick figure no background"/>
+                    <pic:cNvPicPr>
+                      <a:picLocks noChangeAspect="1" noChangeArrowheads="1"/>
+                    </pic:cNvPicPr>
+                  </pic:nvPicPr>
+                  <pic:blipFill>
+                    <a:blip r:embed="rId4" cstate="print">
+                      <a:extLst>
+                        <a:ext uri="{28A0092B-C50C-407E-A947-70E740481C1C}">
+                          <a14:useLocalDpi xmlns:a14="http://schemas.microsoft.com/office/drawing/2010/main" val="0"/>
+                        </a:ext>
+                      </a:extLst>
+                    </a:blip>
+                    <a:srcRect/>
+                    <a:stretch>
+                      <a:fillRect/>
+                    </a:stretch>
+                  </pic:blipFill>
+                  <pic:spPr bwMode="auto">
+                    <a:xfrm>
+                      <a:off x="0" y="0"/>
+                      <a:ext cx="490220" cy="1042035"/>
+                    </a:xfrm>
+                    <a:prstGeom prst="rect">
+                      <a:avLst/>
+                    </a:prstGeom>
+                    <a:noFill/>
+                    <a:ln>
+                      <a:noFill/>
+                    </a:ln>
+                  </pic:spPr>
+                </pic:pic>
+              </a:graphicData>
+            </a:graphic>
+            <wp14:sizeRelH relativeFrom="margin">
+              <wp14:pctWidth>0</wp14:pctWidth>
+            </wp14:sizeRelH>
+            <wp14:sizeRelV relativeFrom="margin">
+              <wp14:pctHeight>0</wp14:pctHeight>
+            </wp14:sizeRelV>
+          </wp:anchor>
+        </w:drawing>
+      </w:r>
+      <w:r>
+        <mc:AlternateContent>
+          <mc:Choice Requires="wps">
+            <w:drawing>
+              <wp:anchor distT="45720" distB="45720" distL="114300" distR="114300" simplePos="0" relativeHeight="251723776" behindDoc="0" locked="0" layoutInCell="1" allowOverlap="1" wp14:anchorId="6107D0CC" wp14:editId="79465A8A">
+                <wp:simplePos x="0" y="0"/>
+                <wp:positionH relativeFrom="column">
+                  <wp:posOffset>5481320</wp:posOffset>
+                </wp:positionH>
+                <wp:positionV relativeFrom="paragraph">
+                  <wp:posOffset>3940810</wp:posOffset>
+                </wp:positionV>
+                <wp:extent cx="800100" cy="695325"/>
+                <wp:effectExtent l="0" t="0" r="0" b="0"/>
+                <wp:wrapSquare wrapText="bothSides"/>
+                <wp:docPr id="17" name="Text Box 2"/>
+                <wp:cNvGraphicFramePr>
+                  <a:graphicFrameLocks xmlns:a="http://schemas.openxmlformats.org/drawingml/2006/main"/>
+                </wp:cNvGraphicFramePr>
+                <a:graphic xmlns:a="http://schemas.openxmlformats.org/drawingml/2006/main">
+                  <a:graphicData uri="http://schemas.microsoft.com/office/word/2010/wordprocessingShape">
+                    <wps:wsp>
+                      <wps:cNvSpPr txBox="1">
+                        <a:spLocks noChangeArrowheads="1"/>
+                      </wps:cNvSpPr>
+                      <wps:spPr bwMode="auto">
+                        <a:xfrm>
+                          <a:off x="0" y="0"/>
+                          <a:ext cx="800100" cy="695325"/>
+                        </a:xfrm>
+                        <a:prstGeom prst="rect">
+                          <a:avLst/>
+                        </a:prstGeom>
+                        <a:noFill/>
+                        <a:ln w="9525">
+                          <a:noFill/>
+                          <a:miter lim="800000"/>
+                          <a:headEnd/>
+                          <a:tailEnd/>
+                        </a:ln>
+                      </wps:spPr>
+                      <wps:txbx>
+                        <w:txbxContent>
+                          <w:p>
+                            <w:r>
+                              <w:t>Business</w:t>
+                            </w:r>
+                            <w:bookmarkStart w:id="0" w:name="_GoBack"/>
+                            <w:bookmarkEnd w:id="0"/>
+                            <w:r>
+                              <w:t xml:space="preserve"> Bank Account</w:t>
+                            </w:r>
+                          </w:p>
+                        </w:txbxContent>
+                      </wps:txbx>
+                      <wps:bodyPr rot="0" vert="horz" wrap="square" lIns="91440" tIns="45720" rIns="91440" bIns="45720" anchor="t" anchorCtr="0">
+                        <a:noAutofit/>
+                      </wps:bodyPr>
+                    </wps:wsp>
+                  </a:graphicData>
+                </a:graphic>
+                <wp14:sizeRelH relativeFrom="margin">
+                  <wp14:pctWidth>0</wp14:pctWidth>
+                </wp14:sizeRelH>
+                <wp14:sizeRelV relativeFrom="margin">
+                  <wp14:pctHeight>0</wp14:pctHeight>
+                </wp14:sizeRelV>
+              </wp:anchor>
+            </w:drawing>
+          </mc:Choice>
+          <mc:Fallback>
+            <w:pict>
+              <v:shapetype w14:anchorId="6107D0CC" id="_x0000_t202" coordsize="21600,21600" o:spt="202" path="m,l,21600r21600,l21600,xe">
+                <v:stroke joinstyle="miter"/>
+                <v:path gradientshapeok="t" o:connecttype="rect"/>
+              </v:shapetype>
+              <v:shape id="Text Box 2" o:spid="_x0000_s1026" type="#_x0000_t202" style="position:absolute;margin-left:431.6pt;margin-top:310.3pt;width:63pt;height:54.75pt;z-index:251723776;visibility:visible;mso-wrap-style:square;mso-width-percent:0;mso-height-percent:0;mso-wrap-distance-left:9pt;mso-wrap-distance-top:3.6pt;mso-wrap-distance-right:9pt;mso-wrap-distance-bottom:3.6pt;mso-position-horizontal:absolute;mso-position-horizontal-relative:text;mso-position-vertical:absolute;mso-position-vertical-relative:text;mso-width-percent:0;mso-height-percent:0;mso-width-relative:margin;mso-height-relative:margin;v-text-anchor:top" o:gfxdata="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" filled="f" stroked="f">
+                <v:textbox>
+                  <w:txbxContent>
+                    <w:p>
+                      <w:r>
+                        <w:t>Business</w:t>
+                      </w:r>
+                      <w:bookmarkStart w:id="1" w:name="_GoBack"/>
+                      <w:bookmarkEnd w:id="1"/>
+                      <w:r>
+                        <w:t xml:space="preserve"> Bank Account</w:t>
+                      </w:r>
+                    </w:p>
+                  </w:txbxContent>
+                </v:textbox>
+                <w10:wrap type="square"/>
+              </v:shape>
+            </w:pict>
+          </mc:Fallback>
+        </mc:AlternateContent>
+      </w:r>
+      <w:r>
+        <mc:AlternateContent>
+          <mc:Choice Requires="wps">
+            <w:drawing>
+              <wp:anchor distT="45720" distB="45720" distL="114300" distR="114300" simplePos="0" relativeHeight="251720704" behindDoc="0" locked="0" layoutInCell="1" allowOverlap="1" wp14:anchorId="132B90A1" wp14:editId="4931D0D6">
+                <wp:simplePos x="0" y="0"/>
+                <wp:positionH relativeFrom="column">
+                  <wp:posOffset>5248275</wp:posOffset>
+                </wp:positionH>
+                <wp:positionV relativeFrom="paragraph">
+                  <wp:posOffset>2571750</wp:posOffset>
+                </wp:positionV>
+                <wp:extent cx="800100" cy="695325"/>
+                <wp:effectExtent l="0" t="0" r="0" b="0"/>
+                <wp:wrapSquare wrapText="bothSides"/>
+                <wp:docPr id="11" name="Text Box 2"/>
+                <wp:cNvGraphicFramePr>
+                  <a:graphicFrameLocks xmlns:a="http://schemas.openxmlformats.org/drawingml/2006/main"/>
+                </wp:cNvGraphicFramePr>
+                <a:graphic xmlns:a="http://schemas.openxmlformats.org/drawingml/2006/main">
+                  <a:graphicData uri="http://schemas.microsoft.com/office/word/2010/wordprocessingShape">
+                    <wps:wsp>
+                      <wps:cNvSpPr txBox="1">
+                        <a:spLocks noChangeArrowheads="1"/>
+                      </wps:cNvSpPr>
+                      <wps:spPr bwMode="auto">
+                        <a:xfrm>
+                          <a:off x="0" y="0"/>
+                          <a:ext cx="800100" cy="695325"/>
+                        </a:xfrm>
+                        <a:prstGeom prst="rect">
+                          <a:avLst/>
+                        </a:prstGeom>
+                        <a:noFill/>
+                        <a:ln w="9525">
+                          <a:noFill/>
+                          <a:miter lim="800000"/>
+                          <a:headEnd/>
+                          <a:tailEnd/>
+                        </a:ln>
+                      </wps:spPr>
+                      <wps:txbx>
+                        <w:txbxContent>
+                          <w:p>
+                            <w:r>
+                              <w:t>Customer Bank Account</w:t>
+                            </w:r>
+                          </w:p>
+                        </w:txbxContent>
+                      </wps:txbx>
+                      <wps:bodyPr rot="0" vert="horz" wrap="square" lIns="91440" tIns="45720" rIns="91440" bIns="45720" anchor="t" anchorCtr="0">
+                        <a:noAutofit/>
+                      </wps:bodyPr>
+                    </wps:wsp>
+                  </a:graphicData>
+                </a:graphic>
+                <wp14:sizeRelH relativeFrom="margin">
+                  <wp14:pctWidth>0</wp14:pctWidth>
+                </wp14:sizeRelH>
+                <wp14:sizeRelV relativeFrom="margin">
+                  <wp14:pctHeight>0</wp14:pctHeight>
+                </wp14:sizeRelV>
+              </wp:anchor>
+            </w:drawing>
+          </mc:Choice>
+          <mc:Fallback>
+            <w:pict>
+              <v:shape w14:anchorId="132B90A1" id="_x0000_s1027" type="#_x0000_t202" style="position:absolute;margin-left:413.25pt;margin-top:202.5pt;width:63pt;height:54.75pt;z-index:251720704;visibility:visible;mso-wrap-style:square;mso-width-percent:0;mso-height-percent:0;mso-wrap-distance-left:9pt;mso-wrap-distance-top:3.6pt;mso-wrap-distance-right:9pt;mso-wrap-distance-bottom:3.6pt;mso-position-horizontal:absolute;mso-position-horizontal-relative:text;mso-position-vertical:absolute;mso-position-vertical-relative:text;mso-width-percent:0;mso-height-percent:0;mso-width-relative:margin;mso-height-relative:margin;v-text-anchor:top" o:gfxdata="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" filled="f" stroked="f">
+                <v:textbox>
+                  <w:txbxContent>
+                    <w:p>
+                      <w:r>
+                        <w:t>Customer Bank Account</w:t>
+                      </w:r>
+                    </w:p>
+                  </w:txbxContent>
+                </v:textbox>
+                <w10:wrap type="square"/>
+              </v:shape>
+            </w:pict>
+          </mc:Fallback>
+        </mc:AlternateContent>
+      </w:r>
+      <w:r>
+        <w:drawing>
+          <wp:anchor distT="0" distB="0" distL="114300" distR="114300" simplePos="0" relativeHeight="251719680" behindDoc="1" locked="0" layoutInCell="1" allowOverlap="1" wp14:anchorId="144E8F75" wp14:editId="4C4A83B5">
+            <wp:simplePos x="0" y="0"/>
+            <wp:positionH relativeFrom="column">
+              <wp:posOffset>4758217</wp:posOffset>
+            </wp:positionH>
+            <wp:positionV relativeFrom="paragraph">
+              <wp:posOffset>2356652</wp:posOffset>
+            </wp:positionV>
+            <wp:extent cx="490693" cy="1042367"/>
+            <wp:effectExtent l="0" t="0" r="5080" b="5715"/>
+            <wp:wrapNone/>
+            <wp:docPr id="12" name="Picture 12" descr="Image result for stick figure no background"/>
+            <wp:cNvGraphicFramePr>
+              <a:graphicFrameLocks xmlns:a="http://schemas.openxmlformats.org/drawingml/2006/main" noChangeAspect="1"/>
+            </wp:cNvGraphicFramePr>
+            <a:graphic xmlns:a="http://schemas.openxmlformats.org/drawingml/2006/main">
+              <a:graphicData uri="http://schemas.openxmlformats.org/drawingml/2006/picture">
+                <pic:pic xmlns:pic="http://schemas.openxmlformats.org/drawingml/2006/picture">
+                  <pic:nvPicPr>
+                    <pic:cNvPr id="0" name="Picture 6" descr="Image result for stick figure no background"/>
+                    <pic:cNvPicPr>
+                      <a:picLocks noChangeAspect="1" noChangeArrowheads="1"/>
+                    </pic:cNvPicPr>
+                  </pic:nvPicPr>
+                  <pic:blipFill>
+                    <a:blip r:embed="rId4" cstate="print">
+                      <a:extLst>
+                        <a:ext uri="{28A0092B-C50C-407E-A947-70E740481C1C}">
+                          <a14:useLocalDpi xmlns:a14="http://schemas.microsoft.com/office/drawing/2010/main" val="0"/>
+                        </a:ext>
+                      </a:extLst>
+                    </a:blip>
+                    <a:srcRect/>
+                    <a:stretch>
+                      <a:fillRect/>
+                    </a:stretch>
+                  </pic:blipFill>
+                  <pic:spPr bwMode="auto">
+                    <a:xfrm>
+                      <a:off x="0" y="0"/>
+                      <a:ext cx="492411" cy="1046016"/>
+                    </a:xfrm>
+                    <a:prstGeom prst="rect">
+                      <a:avLst/>
+                    </a:prstGeom>
+                    <a:noFill/>
+                    <a:ln>
+                      <a:noFill/>
+                    </a:ln>
+                  </pic:spPr>
+                </pic:pic>
+              </a:graphicData>
+            </a:graphic>
+            <wp14:sizeRelH relativeFrom="margin">
+              <wp14:pctWidth>0</wp14:pctWidth>
+            </wp14:sizeRelH>
+            <wp14:sizeRelV relativeFrom="margin">
+              <wp14:pctHeight>0</wp14:pctHeight>
+            </wp14:sizeRelV>
+          </wp:anchor>
+        </w:drawing>
+      </w:r>
+      <w:r>
+        <mc:AlternateContent>
+          <mc:Choice Requires="wps">
+            <w:drawing>
+              <wp:anchor distT="45720" distB="45720" distL="114300" distR="114300" simplePos="0" relativeHeight="251717632" behindDoc="0" locked="0" layoutInCell="1" allowOverlap="1" wp14:anchorId="4459E561" wp14:editId="14923478">
+                <wp:simplePos x="0" y="0"/>
+                <wp:positionH relativeFrom="column">
+                  <wp:posOffset>5305425</wp:posOffset>
+                </wp:positionH>
+                <wp:positionV relativeFrom="paragraph">
+                  <wp:posOffset>5224780</wp:posOffset>
+                </wp:positionV>
+                <wp:extent cx="762000" cy="257175"/>
+                <wp:effectExtent l="0" t="0" r="0" b="0"/>
+                <wp:wrapSquare wrapText="bothSides"/>
+                <wp:docPr id="7" name="Text Box 2"/>
+                <wp:cNvGraphicFramePr>
+                  <a:graphicFrameLocks xmlns:a="http://schemas.openxmlformats.org/drawingml/2006/main"/>
+                </wp:cNvGraphicFramePr>
+                <a:graphic xmlns:a="http://schemas.openxmlformats.org/drawingml/2006/main">
+                  <a:graphicData uri="http://schemas.microsoft.com/office/word/2010/wordprocessingShape">
+                    <wps:wsp>
+                      <wps:cNvSpPr txBox="1">
+                        <a:spLocks noChangeArrowheads="1"/>
+                      </wps:cNvSpPr>
+                      <wps:spPr bwMode="auto">
+                        <a:xfrm>
+                          <a:off x="0" y="0"/>
+                          <a:ext cx="762000" cy="257175"/>
+                        </a:xfrm>
+                        <a:prstGeom prst="rect">
+                          <a:avLst/>
+                        </a:prstGeom>
+                        <a:noFill/>
+                        <a:ln w="9525">
+                          <a:noFill/>
+                          <a:miter lim="800000"/>
+                          <a:headEnd/>
+                          <a:tailEnd/>
+                        </a:ln>
+                      </wps:spPr>
+                      <wps:txbx>
+                        <w:txbxContent>
+                          <w:p>
+                            <w:r>
+                              <w:t>IMS</w:t>
+                            </w:r>
+                          </w:p>
+                          <w:p/>
+                        </w:txbxContent>
+                      </wps:txbx>
+                      <wps:bodyPr rot="0" vert="horz" wrap="square" lIns="91440" tIns="45720" rIns="91440" bIns="45720" anchor="t" anchorCtr="0">
+                        <a:noAutofit/>
+                      </wps:bodyPr>
+                    </wps:wsp>
+                  </a:graphicData>
+                </a:graphic>
+                <wp14:sizeRelH relativeFrom="margin">
+                  <wp14:pctWidth>0</wp14:pctWidth>
+                </wp14:sizeRelH>
+                <wp14:sizeRelV relativeFrom="margin">
+                  <wp14:pctHeight>0</wp14:pctHeight>
+                </wp14:sizeRelV>
+              </wp:anchor>
+            </w:drawing>
+          </mc:Choice>
+          <mc:Fallback>
+            <w:pict>
+              <v:shape w14:anchorId="4459E561" id="_x0000_s1028" type="#_x0000_t202" style="position:absolute;margin-left:417.75pt;margin-top:411.4pt;width:60pt;height:20.25pt;z-index:251717632;visibility:visible;mso-wrap-style:square;mso-width-percent:0;mso-height-percent:0;mso-wrap-distance-left:9pt;mso-wrap-distance-top:3.6pt;mso-wrap-distance-right:9pt;mso-wrap-distance-bottom:3.6pt;mso-position-horizontal:absolute;mso-position-horizontal-relative:text;mso-position-vertical:absolute;mso-position-vertical-relative:text;mso-width-percent:0;mso-height-percent:0;mso-width-relative:margin;mso-height-relative:margin;v-text-anchor:top" o:gfxdata="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" filled="f" stroked="f">
+                <v:textbox>
+                  <w:txbxContent>
+                    <w:p>
+                      <w:r>
+                        <w:t>IMS</w:t>
+                      </w:r>
+                    </w:p>
+                    <w:p/>
+                  </w:txbxContent>
+                </v:textbox>
+                <w10:wrap type="square"/>
+              </v:shape>
+            </w:pict>
+          </mc:Fallback>
+        </mc:AlternateContent>
+      </w:r>
+      <w:r>
+        <w:drawing>
+          <wp:anchor distT="0" distB="0" distL="114300" distR="114300" simplePos="0" relativeHeight="251716608" behindDoc="1" locked="0" layoutInCell="1" allowOverlap="1" wp14:anchorId="6FB7612A" wp14:editId="3D8171F4">
+            <wp:simplePos x="0" y="0"/>
+            <wp:positionH relativeFrom="column">
+              <wp:posOffset>4740275</wp:posOffset>
+            </wp:positionH>
+            <wp:positionV relativeFrom="paragraph">
+              <wp:posOffset>4438015</wp:posOffset>
+            </wp:positionV>
+            <wp:extent cx="654050" cy="1389380"/>
+            <wp:effectExtent l="0" t="0" r="0" b="1270"/>
+            <wp:wrapNone/>
+            <wp:docPr id="10" name="Picture 10" descr="Image result for stick figure no background"/>
+            <wp:cNvGraphicFramePr>
+              <a:graphicFrameLocks xmlns:a="http://schemas.openxmlformats.org/drawingml/2006/main" noChangeAspect="1"/>
+            </wp:cNvGraphicFramePr>
+            <a:graphic xmlns:a="http://schemas.openxmlformats.org/drawingml/2006/main">
+              <a:graphicData uri="http://schemas.openxmlformats.org/drawingml/2006/picture">
+                <pic:pic xmlns:pic="http://schemas.openxmlformats.org/drawingml/2006/picture">
+                  <pic:nvPicPr>
+                    <pic:cNvPr id="0" name="Picture 6" descr="Image result for stick figure no background"/>
+                    <pic:cNvPicPr>
+                      <a:picLocks noChangeAspect="1" noChangeArrowheads="1"/>
+                    </pic:cNvPicPr>
+                  </pic:nvPicPr>
+                  <pic:blipFill>
+                    <a:blip r:embed="rId4" cstate="print">
+                      <a:extLst>
+                        <a:ext uri="{28A0092B-C50C-407E-A947-70E740481C1C}">
+                          <a14:useLocalDpi xmlns:a14="http://schemas.microsoft.com/office/drawing/2010/main" val="0"/>
+                        </a:ext>
+                      </a:extLst>
+                    </a:blip>
+                    <a:srcRect/>
+                    <a:stretch>
+                      <a:fillRect/>
+                    </a:stretch>
+                  </pic:blipFill>
+                  <pic:spPr bwMode="auto">
+                    <a:xfrm>
+                      <a:off x="0" y="0"/>
+                      <a:ext cx="654050" cy="1389380"/>
+                    </a:xfrm>
+                    <a:prstGeom prst="rect">
+                      <a:avLst/>
+                    </a:prstGeom>
+                    <a:noFill/>
+                    <a:ln>
+                      <a:noFill/>
+                    </a:ln>
+                  </pic:spPr>
+                </pic:pic>
+              </a:graphicData>
+            </a:graphic>
+            <wp14:sizeRelH relativeFrom="margin">
+              <wp14:pctWidth>0</wp14:pctWidth>
+            </wp14:sizeRelH>
+            <wp14:sizeRelV relativeFrom="margin">
+              <wp14:pctHeight>0</wp14:pctHeight>
+            </wp14:sizeRelV>
+          </wp:anchor>
+        </w:drawing>
+      </w:r>
+      <w:r>
+        <mc:AlternateContent>
+          <mc:Choice Requires="wps">
+            <w:drawing>
+              <wp:anchor distT="45720" distB="45720" distL="114300" distR="114300" simplePos="0" relativeHeight="251714560" behindDoc="0" locked="0" layoutInCell="1" allowOverlap="1" wp14:anchorId="02B11311" wp14:editId="680E83F9">
+                <wp:simplePos x="0" y="0"/>
+                <wp:positionH relativeFrom="column">
+                  <wp:posOffset>552450</wp:posOffset>
+                </wp:positionH>
+                <wp:positionV relativeFrom="paragraph">
+                  <wp:posOffset>5493385</wp:posOffset>
+                </wp:positionV>
+                <wp:extent cx="762000" cy="257175"/>
+                <wp:effectExtent l="0" t="0" r="0" b="0"/>
+                <wp:wrapSquare wrapText="bothSides"/>
+                <wp:docPr id="5" name="Text Box 2"/>
+                <wp:cNvGraphicFramePr>
+                  <a:graphicFrameLocks xmlns:a="http://schemas.openxmlformats.org/drawingml/2006/main"/>
+                </wp:cNvGraphicFramePr>
+                <a:graphic xmlns:a="http://schemas.openxmlformats.org/drawingml/2006/main">
+                  <a:graphicData uri="http://schemas.microsoft.com/office/word/2010/wordprocessingShape">
+                    <wps:wsp>
+                      <wps:cNvSpPr txBox="1">
+                        <a:spLocks noChangeArrowheads="1"/>
+                      </wps:cNvSpPr>
+                      <wps:spPr bwMode="auto">
+                        <a:xfrm>
+                          <a:off x="0" y="0"/>
+                          <a:ext cx="762000" cy="257175"/>
+                        </a:xfrm>
+                        <a:prstGeom prst="rect">
+                          <a:avLst/>
+                        </a:prstGeom>
+                        <a:noFill/>
+                        <a:ln w="9525">
+                          <a:noFill/>
+                          <a:miter lim="800000"/>
+                          <a:headEnd/>
+                          <a:tailEnd/>
+                        </a:ln>
+                      </wps:spPr>
+                      <wps:txbx>
+                        <w:txbxContent>
+                          <w:p>
+                            <w:r>
+                              <w:t>Vendor</w:t>
+                            </w:r>
+                          </w:p>
+                          <w:p/>
+                        </w:txbxContent>
+                      </wps:txbx>
+                      <wps:bodyPr rot="0" vert="horz" wrap="square" lIns="91440" tIns="45720" rIns="91440" bIns="45720" anchor="t" anchorCtr="0">
+                        <a:noAutofit/>
+                      </wps:bodyPr>
+                    </wps:wsp>
+                  </a:graphicData>
+                </a:graphic>
+                <wp14:sizeRelH relativeFrom="margin">
+                  <wp14:pctWidth>0</wp14:pctWidth>
+                </wp14:sizeRelH>
+                <wp14:sizeRelV relativeFrom="margin">
+                  <wp14:pctHeight>0</wp14:pctHeight>
+                </wp14:sizeRelV>
+              </wp:anchor>
+            </w:drawing>
+          </mc:Choice>
+          <mc:Fallback>
+            <w:pict>
+              <v:shape w14:anchorId="02B11311" id="_x0000_s1029" type="#_x0000_t202" style="position:absolute;margin-left:43.5pt;margin-top:432.55pt;width:60pt;height:20.25pt;z-index:251714560;visibility:visible;mso-wrap-style:square;mso-width-percent:0;mso-height-percent:0;mso-wrap-distance-left:9pt;mso-wrap-distance-top:3.6pt;mso-wrap-distance-right:9pt;mso-wrap-distance-bottom:3.6pt;mso-position-horizontal:absolute;mso-position-horizontal-relative:text;mso-position-vertical:absolute;mso-position-vertical-relative:text;mso-width-percent:0;mso-height-percent:0;mso-width-relative:margin;mso-height-relative:margin;v-text-anchor:top" o:gfxdata="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" filled="f" stroked="f">
+                <v:textbox>
+                  <w:txbxContent>
+                    <w:p>
+                      <w:r>
+                        <w:t>Vendor</w:t>
+                      </w:r>
+                    </w:p>
+                    <w:p/>
+                  </w:txbxContent>
+                </v:textbox>
+                <w10:wrap type="square"/>
+              </v:shape>
+            </w:pict>
+          </mc:Fallback>
+        </mc:AlternateContent>
+      </w:r>
+      <w:r>
+        <w:drawing>
+          <wp:anchor distT="0" distB="0" distL="114300" distR="114300" simplePos="0" relativeHeight="251713536" behindDoc="1" locked="0" layoutInCell="1" allowOverlap="1" wp14:anchorId="78DE6A15" wp14:editId="065435DF">
+            <wp:simplePos x="0" y="0"/>
+            <wp:positionH relativeFrom="column">
+              <wp:posOffset>625475</wp:posOffset>
+            </wp:positionH>
+            <wp:positionV relativeFrom="paragraph">
+              <wp:posOffset>3942715</wp:posOffset>
+            </wp:positionV>
+            <wp:extent cx="654447" cy="1389975"/>
+            <wp:effectExtent l="0" t="0" r="0" b="1270"/>
+            <wp:wrapNone/>
+            <wp:docPr id="6" name="Picture 6" descr="Image result for stick figure no background"/>
+            <wp:cNvGraphicFramePr>
+              <a:graphicFrameLocks xmlns:a="http://schemas.openxmlformats.org/drawingml/2006/main" noChangeAspect="1"/>
+            </wp:cNvGraphicFramePr>
+            <a:graphic xmlns:a="http://schemas.openxmlformats.org/drawingml/2006/main">
+              <a:graphicData uri="http://schemas.openxmlformats.org/drawingml/2006/picture">
+                <pic:pic xmlns:pic="http://schemas.openxmlformats.org/drawingml/2006/picture">
+                  <pic:nvPicPr>
+                    <pic:cNvPr id="0" name="Picture 6" descr="Image result for stick figure no background"/>
+                    <pic:cNvPicPr>
+                      <a:picLocks noChangeAspect="1" noChangeArrowheads="1"/>
+                    </pic:cNvPicPr>
+                  </pic:nvPicPr>
+                  <pic:blipFill>
+                    <a:blip r:embed="rId4" cstate="print">
+                      <a:extLst>
+                        <a:ext uri="{28A0092B-C50C-407E-A947-70E740481C1C}">
+                          <a14:useLocalDpi xmlns:a14="http://schemas.microsoft.com/office/drawing/2010/main" val="0"/>
+                        </a:ext>
+                      </a:extLst>
+                    </a:blip>
+                    <a:srcRect/>
+                    <a:stretch>
+                      <a:fillRect/>
+                    </a:stretch>
+                  </pic:blipFill>
+                  <pic:spPr bwMode="auto">
+                    <a:xfrm>
+                      <a:off x="0" y="0"/>
+                      <a:ext cx="654447" cy="1389975"/>
+                    </a:xfrm>
+                    <a:prstGeom prst="rect">
+                      <a:avLst/>
+                    </a:prstGeom>
+                    <a:noFill/>
+                    <a:ln>
+                      <a:noFill/>
+                    </a:ln>
+                  </pic:spPr>
+                </pic:pic>
+              </a:graphicData>
+            </a:graphic>
+            <wp14:sizeRelH relativeFrom="margin">
+              <wp14:pctWidth>0</wp14:pctWidth>
+            </wp14:sizeRelH>
+            <wp14:sizeRelV relativeFrom="margin">
+              <wp14:pctHeight>0</wp14:pctHeight>
+            </wp14:sizeRelV>
+          </wp:anchor>
+        </w:drawing>
+      </w:r>
       <w:r>
         <w:rPr>
           <w:noProof/>
@@ -314,241 +920,7 @@
         <mc:AlternateContent>
           <mc:Choice Requires="wps">
             <w:drawing>
-              <wp:anchor distT="0" distB="0" distL="114300" distR="114300" simplePos="0" relativeHeight="251671552" behindDoc="0" locked="0" layoutInCell="1" allowOverlap="1" wp14:anchorId="4694D024" wp14:editId="6DD0D1E0">
-                <wp:simplePos x="0" y="0"/>
-                <wp:positionH relativeFrom="margin">
-                  <wp:posOffset>4933950</wp:posOffset>
-                </wp:positionH>
-                <wp:positionV relativeFrom="paragraph">
-                  <wp:posOffset>3399790</wp:posOffset>
-                </wp:positionV>
-                <wp:extent cx="1304925" cy="904875"/>
-                <wp:effectExtent l="0" t="0" r="28575" b="28575"/>
-                <wp:wrapNone/>
-                <wp:docPr id="8" name="Oval 8"/>
-                <wp:cNvGraphicFramePr/>
-                <a:graphic xmlns:a="http://schemas.openxmlformats.org/drawingml/2006/main">
-                  <a:graphicData uri="http://schemas.microsoft.com/office/word/2010/wordprocessingShape">
-                    <wps:wsp>
-                      <wps:cNvSpPr/>
-                      <wps:spPr>
-                        <a:xfrm>
-                          <a:off x="0" y="0"/>
-                          <a:ext cx="1304925" cy="904875"/>
-                        </a:xfrm>
-                        <a:prstGeom prst="ellipse">
-                          <a:avLst/>
-                        </a:prstGeom>
-                      </wps:spPr>
-                      <wps:style>
-                        <a:lnRef idx="2">
-                          <a:schemeClr val="accent1">
-                            <a:shade val="50000"/>
-                          </a:schemeClr>
-                        </a:lnRef>
-                        <a:fillRef idx="1">
-                          <a:schemeClr val="accent1"/>
-                        </a:fillRef>
-                        <a:effectRef idx="0">
-                          <a:schemeClr val="accent1"/>
-                        </a:effectRef>
-                        <a:fontRef idx="minor">
-                          <a:schemeClr val="lt1"/>
-                        </a:fontRef>
-                      </wps:style>
-                      <wps:txbx>
-                        <w:txbxContent>
-                          <w:p>
-                            <w:pPr>
-                              <w:jc w:val="center"/>
-                              <w:rPr>
-                                <w:sz w:val="32"/>
-                                <w:szCs w:val="32"/>
-                              </w:rPr>
-                            </w:pPr>
-                            <w:r>
-                              <w:rPr>
-                                <w:sz w:val="32"/>
-                                <w:szCs w:val="32"/>
-                              </w:rPr>
-                              <w:t>Business Account</w:t>
-                            </w:r>
-                          </w:p>
-                        </w:txbxContent>
-                      </wps:txbx>
-                      <wps:bodyPr rot="0" spcFirstLastPara="0" vertOverflow="overflow" horzOverflow="overflow" vert="horz" wrap="square" lIns="91440" tIns="45720" rIns="91440" bIns="45720" numCol="1" spcCol="0" rtlCol="0" fromWordArt="0" anchor="ctr" anchorCtr="0" forceAA="0" compatLnSpc="1">
-                        <a:prstTxWarp prst="textNoShape">
-                          <a:avLst/>
-                        </a:prstTxWarp>
-                        <a:noAutofit/>
-                      </wps:bodyPr>
-                    </wps:wsp>
-                  </a:graphicData>
-                </a:graphic>
-                <wp14:sizeRelH relativeFrom="margin">
-                  <wp14:pctWidth>0</wp14:pctWidth>
-                </wp14:sizeRelH>
-                <wp14:sizeRelV relativeFrom="margin">
-                  <wp14:pctHeight>0</wp14:pctHeight>
-                </wp14:sizeRelV>
-              </wp:anchor>
-            </w:drawing>
-          </mc:Choice>
-          <mc:Fallback>
-            <w:pict>
-              <v:oval w14:anchorId="4694D024" id="Oval 8" o:spid="_x0000_s1026" style="position:absolute;margin-left:388.5pt;margin-top:267.7pt;width:102.75pt;height:71.25pt;z-index:251671552;visibility:visible;mso-wrap-style:square;mso-width-percent:0;mso-height-percent:0;mso-wrap-distance-left:9pt;mso-wrap-distance-top:0;mso-wrap-distance-right:9pt;mso-wrap-distance-bottom:0;mso-position-horizontal:absolute;mso-position-horizontal-relative:margin;mso-position-vertical:absolute;mso-position-vertical-relative:text;mso-width-percent:0;mso-height-percent:0;mso-width-relative:margin;mso-height-relative:margin;v-text-anchor:middle" o:gfxdata="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" fillcolor="#4472c4 [3204]" strokecolor="#1f3763 [1604]" strokeweight="1pt">
-                <v:stroke joinstyle="miter"/>
-                <v:textbox>
-                  <w:txbxContent>
-                    <w:p>
-                      <w:pPr>
-                        <w:jc w:val="center"/>
-                        <w:rPr>
-                          <w:sz w:val="32"/>
-                          <w:szCs w:val="32"/>
-                        </w:rPr>
-                      </w:pPr>
-                      <w:r>
-                        <w:rPr>
-                          <w:sz w:val="32"/>
-                          <w:szCs w:val="32"/>
-                        </w:rPr>
-                        <w:t>Business Account</w:t>
-                      </w:r>
-                    </w:p>
-                  </w:txbxContent>
-                </v:textbox>
-                <w10:wrap anchorx="margin"/>
-              </v:oval>
-            </w:pict>
-          </mc:Fallback>
-        </mc:AlternateContent>
-      </w:r>
-      <w:r>
-        <w:rPr>
-          <w:noProof/>
-        </w:rPr>
-        <mc:AlternateContent>
-          <mc:Choice Requires="wps">
-            <w:drawing>
-              <wp:anchor distT="0" distB="0" distL="114300" distR="114300" simplePos="0" relativeHeight="251684864" behindDoc="0" locked="0" layoutInCell="1" allowOverlap="1" wp14:anchorId="11E5E2CB" wp14:editId="26FD92F3">
-                <wp:simplePos x="0" y="0"/>
-                <wp:positionH relativeFrom="margin">
-                  <wp:posOffset>4705350</wp:posOffset>
-                </wp:positionH>
-                <wp:positionV relativeFrom="paragraph">
-                  <wp:posOffset>2380615</wp:posOffset>
-                </wp:positionV>
-                <wp:extent cx="1485900" cy="847725"/>
-                <wp:effectExtent l="0" t="0" r="19050" b="28575"/>
-                <wp:wrapNone/>
-                <wp:docPr id="15" name="Oval 15"/>
-                <wp:cNvGraphicFramePr/>
-                <a:graphic xmlns:a="http://schemas.openxmlformats.org/drawingml/2006/main">
-                  <a:graphicData uri="http://schemas.microsoft.com/office/word/2010/wordprocessingShape">
-                    <wps:wsp>
-                      <wps:cNvSpPr/>
-                      <wps:spPr>
-                        <a:xfrm>
-                          <a:off x="0" y="0"/>
-                          <a:ext cx="1485900" cy="847725"/>
-                        </a:xfrm>
-                        <a:prstGeom prst="ellipse">
-                          <a:avLst/>
-                        </a:prstGeom>
-                      </wps:spPr>
-                      <wps:style>
-                        <a:lnRef idx="2">
-                          <a:schemeClr val="accent1">
-                            <a:shade val="50000"/>
-                          </a:schemeClr>
-                        </a:lnRef>
-                        <a:fillRef idx="1">
-                          <a:schemeClr val="accent1"/>
-                        </a:fillRef>
-                        <a:effectRef idx="0">
-                          <a:schemeClr val="accent1"/>
-                        </a:effectRef>
-                        <a:fontRef idx="minor">
-                          <a:schemeClr val="lt1"/>
-                        </a:fontRef>
-                      </wps:style>
-                      <wps:txbx>
-                        <w:txbxContent>
-                          <w:p>
-                            <w:pPr>
-                              <w:jc w:val="center"/>
-                              <w:rPr>
-                                <w:sz w:val="32"/>
-                                <w:szCs w:val="32"/>
-                              </w:rPr>
-                            </w:pPr>
-                            <w:r>
-                              <w:rPr>
-                                <w:sz w:val="32"/>
-                                <w:szCs w:val="32"/>
-                              </w:rPr>
-                              <w:t>Customer Accounts</w:t>
-                            </w:r>
-                          </w:p>
-                        </w:txbxContent>
-                      </wps:txbx>
-                      <wps:bodyPr rot="0" spcFirstLastPara="0" vertOverflow="overflow" horzOverflow="overflow" vert="horz" wrap="square" lIns="91440" tIns="45720" rIns="91440" bIns="45720" numCol="1" spcCol="0" rtlCol="0" fromWordArt="0" anchor="ctr" anchorCtr="0" forceAA="0" compatLnSpc="1">
-                        <a:prstTxWarp prst="textNoShape">
-                          <a:avLst/>
-                        </a:prstTxWarp>
-                        <a:noAutofit/>
-                      </wps:bodyPr>
-                    </wps:wsp>
-                  </a:graphicData>
-                </a:graphic>
-                <wp14:sizeRelH relativeFrom="margin">
-                  <wp14:pctWidth>0</wp14:pctWidth>
-                </wp14:sizeRelH>
-                <wp14:sizeRelV relativeFrom="margin">
-                  <wp14:pctHeight>0</wp14:pctHeight>
-                </wp14:sizeRelV>
-              </wp:anchor>
-            </w:drawing>
-          </mc:Choice>
-          <mc:Fallback>
-            <w:pict>
-              <v:oval w14:anchorId="11E5E2CB" id="Oval 15" o:spid="_x0000_s1027" style="position:absolute;margin-left:370.5pt;margin-top:187.45pt;width:117pt;height:66.75pt;z-index:251684864;visibility:visible;mso-wrap-style:square;mso-width-percent:0;mso-height-percent:0;mso-wrap-distance-left:9pt;mso-wrap-distance-top:0;mso-wrap-distance-right:9pt;mso-wrap-distance-bottom:0;mso-position-horizontal:absolute;mso-position-horizontal-relative:margin;mso-position-vertical:absolute;mso-position-vertical-relative:text;mso-width-percent:0;mso-height-percent:0;mso-width-relative:margin;mso-height-relative:margin;v-text-anchor:middle" o:gfxdata="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" fillcolor="#4472c4 [3204]" strokecolor="#1f3763 [1604]" strokeweight="1pt">
-                <v:stroke joinstyle="miter"/>
-                <v:textbox>
-                  <w:txbxContent>
-                    <w:p>
-                      <w:pPr>
-                        <w:jc w:val="center"/>
-                        <w:rPr>
-                          <w:sz w:val="32"/>
-                          <w:szCs w:val="32"/>
-                        </w:rPr>
-                      </w:pPr>
-                      <w:r>
-                        <w:rPr>
-                          <w:sz w:val="32"/>
-                          <w:szCs w:val="32"/>
-                        </w:rPr>
-                        <w:t>Customer Accounts</w:t>
-                      </w:r>
-                    </w:p>
-                  </w:txbxContent>
-                </v:textbox>
-                <w10:wrap anchorx="margin"/>
-              </v:oval>
-            </w:pict>
-          </mc:Fallback>
-        </mc:AlternateContent>
-      </w:r>
-      <w:r>
-        <w:rPr>
-          <w:noProof/>
-        </w:rPr>
-        <mc:AlternateContent>
-          <mc:Choice Requires="wps">
-            <w:drawing>
-              <wp:anchor distT="0" distB="0" distL="114300" distR="114300" simplePos="0" relativeHeight="251698176" behindDoc="0" locked="0" layoutInCell="1" allowOverlap="1" wp14:anchorId="4FAB9A87" wp14:editId="252AE2C1">
+              <wp:anchor distT="0" distB="0" distL="114300" distR="114300" simplePos="0" relativeHeight="251698176" behindDoc="0" locked="0" layoutInCell="1" allowOverlap="1" wp14:anchorId="4FAB9A87" wp14:editId="578D865E">
                 <wp:simplePos x="0" y="0"/>
                 <wp:positionH relativeFrom="column">
                   <wp:posOffset>3590925</wp:posOffset>
@@ -608,7 +980,7 @@
           </mc:Choice>
           <mc:Fallback>
             <w:pict>
-              <v:line w14:anchorId="3B839EFE" id="Straight Connector 21" o:spid="_x0000_s1026" style="position:absolute;z-index:251698176;visibility:visible;mso-wrap-style:square;mso-width-percent:0;mso-height-percent:0;mso-wrap-distance-left:9pt;mso-wrap-distance-top:0;mso-wrap-distance-right:9pt;mso-wrap-distance-bottom:0;mso-position-horizontal:absolute;mso-position-horizontal-relative:text;mso-position-vertical:absolute;mso-position-vertical-relative:text;mso-width-percent:0;mso-height-percent:0;mso-width-relative:margin;mso-height-relative:margin" from="282.75pt,94.5pt" to="388.5pt,113.25pt" o:gfxdata="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" strokecolor="black [3213]" strokeweight="4.5pt">
+              <v:line w14:anchorId="03728074" id="Straight Connector 21" o:spid="_x0000_s1026" style="position:absolute;z-index:251698176;visibility:visible;mso-wrap-style:square;mso-width-percent:0;mso-height-percent:0;mso-wrap-distance-left:9pt;mso-wrap-distance-top:0;mso-wrap-distance-right:9pt;mso-wrap-distance-bottom:0;mso-position-horizontal:absolute;mso-position-horizontal-relative:text;mso-position-vertical:absolute;mso-position-vertical-relative:text;mso-width-percent:0;mso-height-percent:0;mso-width-relative:margin;mso-height-relative:margin" from="282.75pt,94.5pt" to="388.5pt,113.25pt" o:gfxdata="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" strokecolor="black [3213]" strokeweight="4.5pt">
                 <v:stroke joinstyle="miter"/>
               </v:line>
             </w:pict>
@@ -616,6 +988,9 @@
         </mc:AlternateContent>
       </w:r>
       <w:r>
+        <w:rPr>
+          <w:noProof/>
+        </w:rPr>
         <w:drawing>
           <wp:anchor distT="0" distB="0" distL="114300" distR="114300" simplePos="0" relativeHeight="251704320" behindDoc="1" locked="0" layoutInCell="1" allowOverlap="1" wp14:anchorId="0F6C6FB2" wp14:editId="1D7856FD">
             <wp:simplePos x="0" y="0"/>
@@ -680,6 +1055,9 @@
         </w:drawing>
       </w:r>
       <w:r>
+        <w:rPr>
+          <w:noProof/>
+        </w:rPr>
         <mc:AlternateContent>
           <mc:Choice Requires="wps">
             <w:drawing>
@@ -1068,284 +1446,7 @@
         <mc:AlternateContent>
           <mc:Choice Requires="wps">
             <w:drawing>
-              <wp:anchor distT="0" distB="0" distL="114300" distR="114300" simplePos="0" relativeHeight="251691008" behindDoc="0" locked="0" layoutInCell="1" allowOverlap="1" wp14:anchorId="5F5EF88F" wp14:editId="739C72EB">
-                <wp:simplePos x="0" y="0"/>
-                <wp:positionH relativeFrom="margin">
-                  <wp:posOffset>-285750</wp:posOffset>
-                </wp:positionH>
-                <wp:positionV relativeFrom="paragraph">
-                  <wp:posOffset>4037965</wp:posOffset>
-                </wp:positionV>
-                <wp:extent cx="1704975" cy="1143000"/>
-                <wp:effectExtent l="0" t="0" r="28575" b="19050"/>
-                <wp:wrapNone/>
-                <wp:docPr id="18" name="Oval 18"/>
-                <wp:cNvGraphicFramePr/>
-                <a:graphic xmlns:a="http://schemas.openxmlformats.org/drawingml/2006/main">
-                  <a:graphicData uri="http://schemas.microsoft.com/office/word/2010/wordprocessingShape">
-                    <wps:wsp>
-                      <wps:cNvSpPr/>
-                      <wps:spPr>
-                        <a:xfrm>
-                          <a:off x="0" y="0"/>
-                          <a:ext cx="1704975" cy="1143000"/>
-                        </a:xfrm>
-                        <a:prstGeom prst="ellipse">
-                          <a:avLst/>
-                        </a:prstGeom>
-                      </wps:spPr>
-                      <wps:style>
-                        <a:lnRef idx="2">
-                          <a:schemeClr val="accent1">
-                            <a:shade val="50000"/>
-                          </a:schemeClr>
-                        </a:lnRef>
-                        <a:fillRef idx="1">
-                          <a:schemeClr val="accent1"/>
-                        </a:fillRef>
-                        <a:effectRef idx="0">
-                          <a:schemeClr val="accent1"/>
-                        </a:effectRef>
-                        <a:fontRef idx="minor">
-                          <a:schemeClr val="lt1"/>
-                        </a:fontRef>
-                      </wps:style>
-                      <wps:txbx>
-                        <w:txbxContent>
-                          <w:p>
-                            <w:pPr>
-                              <w:jc w:val="center"/>
-                              <w:rPr>
-                                <w:sz w:val="40"/>
-                                <w:szCs w:val="40"/>
-                              </w:rPr>
-                            </w:pPr>
-                            <w:r>
-                              <w:rPr>
-                                <w:sz w:val="40"/>
-                                <w:szCs w:val="40"/>
-                              </w:rPr>
-                              <w:t>Vendor</w:t>
-                            </w:r>
-                          </w:p>
-                        </w:txbxContent>
-                      </wps:txbx>
-                      <wps:bodyPr rot="0" spcFirstLastPara="0" vertOverflow="overflow" horzOverflow="overflow" vert="horz" wrap="square" lIns="91440" tIns="45720" rIns="91440" bIns="45720" numCol="1" spcCol="0" rtlCol="0" fromWordArt="0" anchor="ctr" anchorCtr="0" forceAA="0" compatLnSpc="1">
-                        <a:prstTxWarp prst="textNoShape">
-                          <a:avLst/>
-                        </a:prstTxWarp>
-                        <a:noAutofit/>
-                      </wps:bodyPr>
-                    </wps:wsp>
-                  </a:graphicData>
-                </a:graphic>
-                <wp14:sizeRelH relativeFrom="margin">
-                  <wp14:pctWidth>0</wp14:pctWidth>
-                </wp14:sizeRelH>
-              </wp:anchor>
-            </w:drawing>
-          </mc:Choice>
-          <mc:Fallback>
-            <w:pict>
-              <v:oval w14:anchorId="5F5EF88F" id="Oval 18" o:spid="_x0000_s1030" style="position:absolute;margin-left:-22.5pt;margin-top:317.95pt;width:134.25pt;height:90pt;z-index:251691008;visibility:visible;mso-wrap-style:square;mso-width-percent:0;mso-wrap-distance-left:9pt;mso-wrap-distance-top:0;mso-wrap-distance-right:9pt;mso-wrap-distance-bottom:0;mso-position-horizontal:absolute;mso-position-horizontal-relative:margin;mso-position-vertical:absolute;mso-position-vertical-relative:text;mso-width-percent:0;mso-width-relative:margin;v-text-anchor:middle" o:gfxdata="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" fillcolor="#4472c4 [3204]" strokecolor="#1f3763 [1604]" strokeweight="1pt">
-                <v:stroke joinstyle="miter"/>
-                <v:textbox>
-                  <w:txbxContent>
-                    <w:p>
-                      <w:pPr>
-                        <w:jc w:val="center"/>
-                        <w:rPr>
-                          <w:sz w:val="40"/>
-                          <w:szCs w:val="40"/>
-                        </w:rPr>
-                      </w:pPr>
-                      <w:r>
-                        <w:rPr>
-                          <w:sz w:val="40"/>
-                          <w:szCs w:val="40"/>
-                        </w:rPr>
-                        <w:t>Vendor</w:t>
-                      </w:r>
-                    </w:p>
-                  </w:txbxContent>
-                </v:textbox>
-                <w10:wrap anchorx="margin"/>
-              </v:oval>
-            </w:pict>
-          </mc:Fallback>
-        </mc:AlternateContent>
-      </w:r>
-      <w:r>
-        <w:rPr>
-          <w:noProof/>
-        </w:rPr>
-        <mc:AlternateContent>
-          <mc:Choice Requires="wps">
-            <w:drawing>
-              <wp:anchor distT="0" distB="0" distL="114300" distR="114300" simplePos="0" relativeHeight="251673600" behindDoc="0" locked="0" layoutInCell="1" allowOverlap="1" wp14:anchorId="209C65D4" wp14:editId="776F2DDE">
-                <wp:simplePos x="0" y="0"/>
-                <wp:positionH relativeFrom="page">
-                  <wp:posOffset>5419725</wp:posOffset>
-                </wp:positionH>
-                <wp:positionV relativeFrom="paragraph">
-                  <wp:posOffset>4514850</wp:posOffset>
-                </wp:positionV>
-                <wp:extent cx="2238375" cy="1028700"/>
-                <wp:effectExtent l="0" t="0" r="28575" b="19050"/>
-                <wp:wrapNone/>
-                <wp:docPr id="9" name="Oval 9"/>
-                <wp:cNvGraphicFramePr/>
-                <a:graphic xmlns:a="http://schemas.openxmlformats.org/drawingml/2006/main">
-                  <a:graphicData uri="http://schemas.microsoft.com/office/word/2010/wordprocessingShape">
-                    <wps:wsp>
-                      <wps:cNvSpPr/>
-                      <wps:spPr>
-                        <a:xfrm>
-                          <a:off x="0" y="0"/>
-                          <a:ext cx="2238375" cy="1028700"/>
-                        </a:xfrm>
-                        <a:prstGeom prst="ellipse">
-                          <a:avLst/>
-                        </a:prstGeom>
-                      </wps:spPr>
-                      <wps:style>
-                        <a:lnRef idx="2">
-                          <a:schemeClr val="accent1">
-                            <a:shade val="50000"/>
-                          </a:schemeClr>
-                        </a:lnRef>
-                        <a:fillRef idx="1">
-                          <a:schemeClr val="accent1"/>
-                        </a:fillRef>
-                        <a:effectRef idx="0">
-                          <a:schemeClr val="accent1"/>
-                        </a:effectRef>
-                        <a:fontRef idx="minor">
-                          <a:schemeClr val="lt1"/>
-                        </a:fontRef>
-                      </wps:style>
-                      <wps:txbx>
-                        <w:txbxContent>
-                          <w:p>
-                            <w:pPr>
-                              <w:jc w:val="center"/>
-                              <w:rPr>
-                                <w:sz w:val="32"/>
-                                <w:szCs w:val="32"/>
-                              </w:rPr>
-                            </w:pPr>
-                            <w:r>
-                              <w:rPr>
-                                <w:sz w:val="32"/>
-                                <w:szCs w:val="32"/>
-                              </w:rPr>
-                              <w:t>IMS</w:t>
-                            </w:r>
-                            <w:r>
-                              <w:rPr>
-                                <w:sz w:val="32"/>
-                                <w:szCs w:val="32"/>
-                              </w:rPr>
-                              <w:t xml:space="preserve"> </w:t>
-                            </w:r>
-                          </w:p>
-                          <w:p>
-                            <w:pPr>
-                              <w:jc w:val="center"/>
-                              <w:rPr>
-                                <w:sz w:val="32"/>
-                                <w:szCs w:val="32"/>
-                              </w:rPr>
-                            </w:pPr>
-                            <w:r>
-                              <w:rPr>
-                                <w:sz w:val="32"/>
-                                <w:szCs w:val="32"/>
-                              </w:rPr>
-                              <w:t>(or employee)</w:t>
-                            </w:r>
-                          </w:p>
-                        </w:txbxContent>
-                      </wps:txbx>
-                      <wps:bodyPr rot="0" spcFirstLastPara="0" vertOverflow="overflow" horzOverflow="overflow" vert="horz" wrap="square" lIns="91440" tIns="45720" rIns="91440" bIns="45720" numCol="1" spcCol="0" rtlCol="0" fromWordArt="0" anchor="ctr" anchorCtr="0" forceAA="0" compatLnSpc="1">
-                        <a:prstTxWarp prst="textNoShape">
-                          <a:avLst/>
-                        </a:prstTxWarp>
-                        <a:noAutofit/>
-                      </wps:bodyPr>
-                    </wps:wsp>
-                  </a:graphicData>
-                </a:graphic>
-                <wp14:sizeRelH relativeFrom="margin">
-                  <wp14:pctWidth>0</wp14:pctWidth>
-                </wp14:sizeRelH>
-                <wp14:sizeRelV relativeFrom="margin">
-                  <wp14:pctHeight>0</wp14:pctHeight>
-                </wp14:sizeRelV>
-              </wp:anchor>
-            </w:drawing>
-          </mc:Choice>
-          <mc:Fallback>
-            <w:pict>
-              <v:oval w14:anchorId="209C65D4" id="Oval 9" o:spid="_x0000_s1031" style="position:absolute;margin-left:426.75pt;margin-top:355.5pt;width:176.25pt;height:81pt;z-index:251673600;visibility:visible;mso-wrap-style:square;mso-width-percent:0;mso-height-percent:0;mso-wrap-distance-left:9pt;mso-wrap-distance-top:0;mso-wrap-distance-right:9pt;mso-wrap-distance-bottom:0;mso-position-horizontal:absolute;mso-position-horizontal-relative:page;mso-position-vertical:absolute;mso-position-vertical-relative:text;mso-width-percent:0;mso-height-percent:0;mso-width-relative:margin;mso-height-relative:margin;v-text-anchor:middle" o:gfxdata="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" fillcolor="#4472c4 [3204]" strokecolor="#1f3763 [1604]" strokeweight="1pt">
-                <v:stroke joinstyle="miter"/>
-                <v:textbox>
-                  <w:txbxContent>
-                    <w:p>
-                      <w:pPr>
-                        <w:jc w:val="center"/>
-                        <w:rPr>
-                          <w:sz w:val="32"/>
-                          <w:szCs w:val="32"/>
-                        </w:rPr>
-                      </w:pPr>
-                      <w:r>
-                        <w:rPr>
-                          <w:sz w:val="32"/>
-                          <w:szCs w:val="32"/>
-                        </w:rPr>
-                        <w:t>IMS</w:t>
-                      </w:r>
-                      <w:r>
-                        <w:rPr>
-                          <w:sz w:val="32"/>
-                          <w:szCs w:val="32"/>
-                        </w:rPr>
-                        <w:t xml:space="preserve"> </w:t>
-                      </w:r>
-                    </w:p>
-                    <w:p>
-                      <w:pPr>
-                        <w:jc w:val="center"/>
-                        <w:rPr>
-                          <w:sz w:val="32"/>
-                          <w:szCs w:val="32"/>
-                        </w:rPr>
-                      </w:pPr>
-                      <w:r>
-                        <w:rPr>
-                          <w:sz w:val="32"/>
-                          <w:szCs w:val="32"/>
-                        </w:rPr>
-                        <w:t>(or employee)</w:t>
-                      </w:r>
-                    </w:p>
-                  </w:txbxContent>
-                </v:textbox>
-                <w10:wrap anchorx="page"/>
-              </v:oval>
-            </w:pict>
-          </mc:Fallback>
-        </mc:AlternateContent>
-      </w:r>
-      <w:r>
-        <w:rPr>
-          <w:noProof/>
-        </w:rPr>
-        <mc:AlternateContent>
-          <mc:Choice Requires="wps">
-            <w:drawing>
-              <wp:anchor distT="0" distB="0" distL="114300" distR="114300" simplePos="0" relativeHeight="251662336" behindDoc="0" locked="0" layoutInCell="1" allowOverlap="1" wp14:anchorId="5703F64B" wp14:editId="44F0F8E1">
+              <wp:anchor distT="0" distB="0" distL="114300" distR="114300" simplePos="0" relativeHeight="251662336" behindDoc="0" locked="0" layoutInCell="1" allowOverlap="1" wp14:anchorId="5703F64B" wp14:editId="258F9D3B">
                 <wp:simplePos x="0" y="0"/>
                 <wp:positionH relativeFrom="margin">
                   <wp:align>center</wp:align>
@@ -1617,7 +1718,6 @@
           </mc:Fallback>
         </mc:AlternateContent>
       </w:r>
-      <w:bookmarkStart w:id="0" w:name="_GoBack"/>
       <w:r>
         <w:rPr>
           <w:noProof/>
@@ -1688,7 +1788,6 @@
           </mc:Fallback>
         </mc:AlternateContent>
       </w:r>
-      <w:bookmarkEnd w:id="0"/>
     </w:p>
     <w:sectPr>
       <w:pgSz w:w="12240" w:h="15840"/>

</xml_diff>